<commit_message>
Se ajustan parametros en el manual
</commit_message>
<xml_diff>
--- a/docs/MANUAL_USUARIO.docx
+++ b/docs/MANUAL_USUARIO.docx
@@ -1,6 +1,6 @@
 
 <file path=word/document.xml><?xml version="1.0" encoding="utf-8"?>
-<w:document xmlns:wpc="http://schemas.microsoft.com/office/word/2010/wordprocessingCanvas" xmlns:cx="http://schemas.microsoft.com/office/drawing/2014/chartex" xmlns:cx1="http://schemas.microsoft.com/office/drawing/2015/9/8/chartex" xmlns:cx2="http://schemas.microsoft.com/office/drawing/2015/10/21/chartex" xmlns:cx3="http://schemas.microsoft.com/office/drawing/2016/5/9/chartex" xmlns:cx4="http://schemas.microsoft.com/office/drawing/2016/5/10/chartex" xmlns:cx5="http://schemas.microsoft.com/office/drawing/2016/5/11/chartex" xmlns:cx6="http://schemas.microsoft.com/office/drawing/2016/5/12/chartex" xmlns:cx7="http://schemas.microsoft.com/office/drawing/2016/5/13/chartex" xmlns:cx8="http://schemas.microsoft.com/office/drawing/2016/5/14/chartex" xmlns:mc="http://schemas.openxmlformats.org/markup-compatibility/2006" xmlns:aink="http://schemas.microsoft.com/office/drawing/2016/ink" xmlns:am3d="http://schemas.microsoft.com/office/drawing/2017/model3d" xmlns:o="urn:schemas-microsoft-com:office:office" xmlns:oel="http://schemas.microsoft.com/office/2019/extlst" xmlns:r="http://schemas.openxmlformats.org/officeDocument/2006/relationships" xmlns:m="http://schemas.openxmlformats.org/officeDocument/2006/math" xmlns:v="urn:schemas-microsoft-com:vml" xmlns:wp14="http://schemas.microsoft.com/office/word/2010/wordprocessingDrawing" xmlns:wp="http://schemas.openxmlformats.org/drawingml/2006/wordprocessingDrawing" xmlns:w10="urn:schemas-microsoft-com:office:word" xmlns:w="http://schemas.openxmlformats.org/wordprocessingml/2006/main" xmlns:w14="http://schemas.microsoft.com/office/word/2010/wordml" xmlns:w15="http://schemas.microsoft.com/office/word/2012/wordml" xmlns:w16cex="http://schemas.microsoft.com/office/word/2018/wordml/cex" xmlns:w16cid="http://schemas.microsoft.com/office/word/2016/wordml/cid" xmlns:w16="http://schemas.microsoft.com/office/word/2018/wordml" xmlns:w16du="http://schemas.microsoft.com/office/word/2023/wordml/word16du" xmlns:w16sdtdh="http://schemas.microsoft.com/office/word/2020/wordml/sdtdatahash" xmlns:w16se="http://schemas.microsoft.com/office/word/2015/wordml/symex" xmlns:wpg="http://schemas.microsoft.com/office/word/2010/wordprocessingGroup" xmlns:wpi="http://schemas.microsoft.com/office/word/2010/wordprocessingInk" xmlns:wne="http://schemas.microsoft.com/office/word/2006/wordml" xmlns:wps="http://schemas.microsoft.com/office/word/2010/wordprocessingShape" mc:Ignorable="w14 w15 w16se w16cid w16 w16cex w16sdtdh w16du wp14">
+<w:document xmlns:wpc="http://schemas.microsoft.com/office/word/2010/wordprocessingCanvas" xmlns:cx="http://schemas.microsoft.com/office/drawing/2014/chartex" xmlns:cx1="http://schemas.microsoft.com/office/drawing/2015/9/8/chartex" xmlns:cx2="http://schemas.microsoft.com/office/drawing/2015/10/21/chartex" xmlns:cx3="http://schemas.microsoft.com/office/drawing/2016/5/9/chartex" xmlns:cx4="http://schemas.microsoft.com/office/drawing/2016/5/10/chartex" xmlns:cx5="http://schemas.microsoft.com/office/drawing/2016/5/11/chartex" xmlns:cx6="http://schemas.microsoft.com/office/drawing/2016/5/12/chartex" xmlns:cx7="http://schemas.microsoft.com/office/drawing/2016/5/13/chartex" xmlns:cx8="http://schemas.microsoft.com/office/drawing/2016/5/14/chartex" xmlns:mc="http://schemas.openxmlformats.org/markup-compatibility/2006" xmlns:aink="http://schemas.microsoft.com/office/drawing/2016/ink" xmlns:am3d="http://schemas.microsoft.com/office/drawing/2017/model3d" xmlns:o="urn:schemas-microsoft-com:office:office" xmlns:oel="http://schemas.microsoft.com/office/2019/extlst" xmlns:r="http://schemas.openxmlformats.org/officeDocument/2006/relationships" xmlns:m="http://schemas.openxmlformats.org/officeDocument/2006/math" xmlns:v="urn:schemas-microsoft-com:vml" xmlns:wp14="http://schemas.microsoft.com/office/word/2010/wordprocessingDrawing" xmlns:wp="http://schemas.openxmlformats.org/drawingml/2006/wordprocessingDrawing" xmlns:w10="urn:schemas-microsoft-com:office:word" xmlns:w="http://schemas.openxmlformats.org/wordprocessingml/2006/main" xmlns:w14="http://schemas.microsoft.com/office/word/2010/wordml" xmlns:w15="http://schemas.microsoft.com/office/word/2012/wordml" xmlns:w16cex="http://schemas.microsoft.com/office/word/2018/wordml/cex" xmlns:w16cid="http://schemas.microsoft.com/office/word/2016/wordml/cid" xmlns:w16="http://schemas.microsoft.com/office/word/2018/wordml" xmlns:w16du="http://schemas.microsoft.com/office/word/2023/wordml/word16du" xmlns:w16sdtdh="http://schemas.microsoft.com/office/word/2020/wordml/sdtdatahash" xmlns:w16sdtfl="http://schemas.microsoft.com/office/word/2024/wordml/sdtformatlock" xmlns:w16se="http://schemas.microsoft.com/office/word/2015/wordml/symex" xmlns:wpg="http://schemas.microsoft.com/office/word/2010/wordprocessingGroup" xmlns:wpi="http://schemas.microsoft.com/office/word/2010/wordprocessingInk" xmlns:wne="http://schemas.microsoft.com/office/word/2006/wordml" xmlns:wps="http://schemas.microsoft.com/office/word/2010/wordprocessingShape" mc:Ignorable="w14 w15 w16se w16cid w16 w16cex w16sdtdh w16sdtfl w16du wp14">
   <w:body>
     <w:p>
       <w:pPr>
@@ -152,6 +152,7 @@
           <w:docPartUnique/>
         </w:docPartObj>
       </w:sdtPr>
+      <w:sdtEndPr/>
       <w:sdtContent>
         <w:p>
           <w:pPr>
@@ -447,7 +448,7 @@
                 <w:noProof/>
                 <w:webHidden/>
               </w:rPr>
-              <w:t>1</w:t>
+              <w:t>2</w:t>
             </w:r>
             <w:r>
               <w:rPr>
@@ -541,7 +542,7 @@
                 <w:noProof/>
                 <w:webHidden/>
               </w:rPr>
-              <w:t>1</w:t>
+              <w:t>3</w:t>
             </w:r>
             <w:r>
               <w:rPr>
@@ -635,7 +636,7 @@
                 <w:noProof/>
                 <w:webHidden/>
               </w:rPr>
-              <w:t>1</w:t>
+              <w:t>3</w:t>
             </w:r>
             <w:r>
               <w:rPr>
@@ -729,7 +730,7 @@
                 <w:noProof/>
                 <w:webHidden/>
               </w:rPr>
-              <w:t>1</w:t>
+              <w:t>4</w:t>
             </w:r>
             <w:r>
               <w:rPr>
@@ -823,7 +824,7 @@
                 <w:noProof/>
                 <w:webHidden/>
               </w:rPr>
-              <w:t>1</w:t>
+              <w:t>4</w:t>
             </w:r>
             <w:r>
               <w:rPr>
@@ -881,16 +882,130 @@
     </w:p>
     <w:p>
       <w:pPr>
-        <w:rPr>
-          <w:lang w:val="es-CO"/>
-        </w:rPr>
-      </w:pPr>
+        <w:pStyle w:val="NormalWeb"/>
+        <w:rPr>
+          <w:rFonts w:asciiTheme="minorHAnsi" w:hAnsiTheme="minorHAnsi"/>
+          <w:sz w:val="22"/>
+          <w:szCs w:val="22"/>
+        </w:rPr>
+      </w:pPr>
+      <w:bookmarkStart w:id="1" w:name="_Toc180574056"/>
       <w:r>
         <w:rPr>
-          <w:lang w:val="es-CO"/>
-        </w:rPr>
-        <w:t>Dale una breve introducción al usuario sobre la aplicación y el objetivo de esta</w:t>
+          <w:rFonts w:asciiTheme="minorHAnsi" w:hAnsiTheme="minorHAnsi"/>
+          <w:sz w:val="22"/>
+          <w:szCs w:val="22"/>
+        </w:rPr>
+        <w:t>Esta sección debe proporcionar una visión general de la aplicación, su propósito y a quién está dirigida.</w:t>
       </w:r>
+    </w:p>
+    <w:p>
+      <w:pPr>
+        <w:pStyle w:val="NormalWeb"/>
+        <w:rPr>
+          <w:rFonts w:asciiTheme="minorHAnsi" w:hAnsiTheme="minorHAnsi"/>
+          <w:sz w:val="22"/>
+          <w:szCs w:val="22"/>
+        </w:rPr>
+      </w:pPr>
+      <w:r>
+        <w:rPr>
+          <w:rFonts w:asciiTheme="minorHAnsi" w:hAnsiTheme="minorHAnsi"/>
+          <w:sz w:val="22"/>
+          <w:szCs w:val="22"/>
+        </w:rPr>
+        <w:t>Este manual proporciona una guía detallada para la instalación, configuración y uso de la aplicación. Aquí encontrará instrucciones paso a paso y soluciones a problemas comunes.</w:t>
+      </w:r>
+    </w:p>
+    <w:p>
+      <w:pPr>
+        <w:pStyle w:val="Ttulo2"/>
+      </w:pPr>
+      <w:r>
+        <w:rPr>
+          <w:rStyle w:val="Textoennegrita"/>
+          <w:rFonts w:asciiTheme="minorHAnsi" w:hAnsiTheme="minorHAnsi"/>
+          <w:sz w:val="22"/>
+          <w:szCs w:val="22"/>
+        </w:rPr>
+        <w:t>¿Para quién es este manual?</w:t>
+      </w:r>
+    </w:p>
+    <w:p>
+      <w:pPr>
+        <w:pStyle w:val="NormalWeb"/>
+        <w:numPr>
+          <w:ilvl w:val="0"/>
+          <w:numId w:val="13"/>
+        </w:numPr>
+        <w:rPr>
+          <w:rFonts w:asciiTheme="minorHAnsi" w:hAnsiTheme="minorHAnsi"/>
+          <w:sz w:val="22"/>
+          <w:szCs w:val="22"/>
+        </w:rPr>
+      </w:pPr>
+      <w:r>
+        <w:rPr>
+          <w:rFonts w:asciiTheme="minorHAnsi" w:hAnsiTheme="minorHAnsi"/>
+          <w:sz w:val="22"/>
+          <w:szCs w:val="22"/>
+        </w:rPr>
+        <w:t>Usuarios finales de la aplicación.</w:t>
+      </w:r>
+    </w:p>
+    <w:p>
+      <w:pPr>
+        <w:pStyle w:val="NormalWeb"/>
+        <w:numPr>
+          <w:ilvl w:val="0"/>
+          <w:numId w:val="13"/>
+        </w:numPr>
+        <w:rPr>
+          <w:rFonts w:asciiTheme="minorHAnsi" w:hAnsiTheme="minorHAnsi"/>
+          <w:sz w:val="22"/>
+          <w:szCs w:val="22"/>
+        </w:rPr>
+      </w:pPr>
+      <w:r>
+        <w:rPr>
+          <w:rFonts w:asciiTheme="minorHAnsi" w:hAnsiTheme="minorHAnsi"/>
+          <w:sz w:val="22"/>
+          <w:szCs w:val="22"/>
+        </w:rPr>
+        <w:t>Administradores que necesiten configurar el sistema.</w:t>
+      </w:r>
+    </w:p>
+    <w:p>
+      <w:pPr>
+        <w:pStyle w:val="NormalWeb"/>
+        <w:numPr>
+          <w:ilvl w:val="0"/>
+          <w:numId w:val="13"/>
+        </w:numPr>
+        <w:rPr>
+          <w:rFonts w:asciiTheme="minorHAnsi" w:hAnsiTheme="minorHAnsi"/>
+          <w:sz w:val="22"/>
+          <w:szCs w:val="22"/>
+        </w:rPr>
+      </w:pPr>
+      <w:r>
+        <w:rPr>
+          <w:rFonts w:asciiTheme="minorHAnsi" w:hAnsiTheme="minorHAnsi"/>
+          <w:sz w:val="22"/>
+          <w:szCs w:val="22"/>
+        </w:rPr>
+        <w:t>Personal de soporte técnico.</w:t>
+      </w:r>
+    </w:p>
+    <w:p>
+      <w:pPr>
+        <w:pStyle w:val="NormalWeb"/>
+        <w:rPr>
+          <w:rFonts w:asciiTheme="minorHAnsi" w:hAnsiTheme="minorHAnsi"/>
+          <w:sz w:val="22"/>
+          <w:szCs w:val="22"/>
+        </w:rPr>
+      </w:pPr>
     </w:p>
     <w:p>
       <w:pPr>
@@ -903,11 +1018,11 @@
           <w:lang w:val="es-CO"/>
         </w:rPr>
       </w:pPr>
-      <w:bookmarkStart w:id="1" w:name="_Toc180574056"/>
       <w:r>
         <w:rPr>
           <w:lang w:val="es-CO"/>
         </w:rPr>
+        <w:lastRenderedPageBreak/>
         <w:t>Guía de Instalación</w:t>
       </w:r>
       <w:bookmarkEnd w:id="1"/>
@@ -922,13 +1037,218 @@
         <w:rPr>
           <w:lang w:val="es-CO"/>
         </w:rPr>
-        <w:t>Descripción de la sección. Completar con los detalles correspondientes...</w:t>
+        <w:t>Debe detallar los requisitos previos para la instalación, así como instrucciones paso a paso para la instalación de la aplicación.</w:t>
       </w:r>
+    </w:p>
+    <w:p>
+      <w:pPr>
+        <w:rPr>
+          <w:b/>
+          <w:bCs/>
+          <w:lang w:val="es-CO"/>
+        </w:rPr>
+      </w:pPr>
       <w:r>
         <w:rPr>
+          <w:b/>
+          <w:bCs/>
           <w:lang w:val="es-CO"/>
         </w:rPr>
-        <w:br w:type="page"/>
+        <w:t>Ejemplo</w:t>
+      </w:r>
+    </w:p>
+    <w:p>
+      <w:pPr>
+        <w:pStyle w:val="Ttulo2"/>
+        <w:rPr>
+          <w:lang w:val="es-CO"/>
+        </w:rPr>
+      </w:pPr>
+      <w:r>
+        <w:rPr>
+          <w:lang w:val="es-CO"/>
+        </w:rPr>
+        <w:t>Requisitos del Sistema</w:t>
+      </w:r>
+    </w:p>
+    <w:p>
+      <w:pPr>
+        <w:rPr>
+          <w:lang w:val="es-CO"/>
+        </w:rPr>
+      </w:pPr>
+      <w:r>
+        <w:rPr>
+          <w:lang w:val="es-CO"/>
+        </w:rPr>
+        <w:t>Antes de instalar la aplicación, asegúrese de cumplir con los siguientes requisitos:</w:t>
+      </w:r>
+    </w:p>
+    <w:p>
+      <w:pPr>
+        <w:numPr>
+          <w:ilvl w:val="0"/>
+          <w:numId w:val="14"/>
+        </w:numPr>
+        <w:rPr>
+          <w:lang w:val="es-CO"/>
+        </w:rPr>
+      </w:pPr>
+      <w:r>
+        <w:rPr>
+          <w:lang w:val="es-CO"/>
+        </w:rPr>
+        <w:t>Sistema Operativo: Windows 10 o superior / macOS 11 o superior.</w:t>
+      </w:r>
+    </w:p>
+    <w:p>
+      <w:pPr>
+        <w:numPr>
+          <w:ilvl w:val="0"/>
+          <w:numId w:val="14"/>
+        </w:numPr>
+        <w:rPr>
+          <w:lang w:val="es-CO"/>
+        </w:rPr>
+      </w:pPr>
+      <w:r>
+        <w:rPr>
+          <w:lang w:val="es-CO"/>
+        </w:rPr>
+        <w:t>Memoria RAM: 4GB mínimo, recomendado 8GB.</w:t>
+      </w:r>
+    </w:p>
+    <w:p>
+      <w:pPr>
+        <w:numPr>
+          <w:ilvl w:val="0"/>
+          <w:numId w:val="14"/>
+        </w:numPr>
+        <w:rPr>
+          <w:lang w:val="es-CO"/>
+        </w:rPr>
+      </w:pPr>
+      <w:r>
+        <w:rPr>
+          <w:lang w:val="es-CO"/>
+        </w:rPr>
+        <w:t>Espacio en Disco: 500MB libres.</w:t>
+      </w:r>
+    </w:p>
+    <w:p>
+      <w:pPr>
+        <w:numPr>
+          <w:ilvl w:val="0"/>
+          <w:numId w:val="14"/>
+        </w:numPr>
+        <w:rPr>
+          <w:lang w:val="es-CO"/>
+        </w:rPr>
+      </w:pPr>
+      <w:r>
+        <w:rPr>
+          <w:lang w:val="es-CO"/>
+        </w:rPr>
+        <w:t>Conexión a Internet para descarga e instalación.</w:t>
+      </w:r>
+    </w:p>
+    <w:p>
+      <w:pPr>
+        <w:pStyle w:val="Ttulo2"/>
+        <w:rPr>
+          <w:lang w:val="es-CO"/>
+        </w:rPr>
+      </w:pPr>
+      <w:r>
+        <w:rPr>
+          <w:lang w:val="es-CO"/>
+        </w:rPr>
+        <w:t>Pasos de Instalación</w:t>
+      </w:r>
+    </w:p>
+    <w:p>
+      <w:pPr>
+        <w:numPr>
+          <w:ilvl w:val="0"/>
+          <w:numId w:val="15"/>
+        </w:numPr>
+        <w:rPr>
+          <w:lang w:val="es-CO"/>
+        </w:rPr>
+      </w:pPr>
+      <w:r>
+        <w:rPr>
+          <w:lang w:val="es-CO"/>
+        </w:rPr>
+        <w:t>Descargue el instalador desde el sitio oficial.</w:t>
+      </w:r>
+    </w:p>
+    <w:p>
+      <w:pPr>
+        <w:numPr>
+          <w:ilvl w:val="0"/>
+          <w:numId w:val="15"/>
+        </w:numPr>
+        <w:rPr>
+          <w:lang w:val="es-CO"/>
+        </w:rPr>
+      </w:pPr>
+      <w:r>
+        <w:rPr>
+          <w:lang w:val="es-CO"/>
+        </w:rPr>
+        <w:t>Ejecute el archivo de instalación y siga las instrucciones en pantalla.</w:t>
+      </w:r>
+    </w:p>
+    <w:p>
+      <w:pPr>
+        <w:numPr>
+          <w:ilvl w:val="0"/>
+          <w:numId w:val="15"/>
+        </w:numPr>
+        <w:rPr>
+          <w:lang w:val="es-CO"/>
+        </w:rPr>
+      </w:pPr>
+      <w:r>
+        <w:rPr>
+          <w:lang w:val="es-CO"/>
+        </w:rPr>
+        <w:t>Acepte los términos y condiciones.</w:t>
+      </w:r>
+    </w:p>
+    <w:p>
+      <w:pPr>
+        <w:numPr>
+          <w:ilvl w:val="0"/>
+          <w:numId w:val="15"/>
+        </w:numPr>
+        <w:rPr>
+          <w:lang w:val="es-CO"/>
+        </w:rPr>
+      </w:pPr>
+      <w:r>
+        <w:rPr>
+          <w:lang w:val="es-CO"/>
+        </w:rPr>
+        <w:t>Configure las preferencias iniciales.</w:t>
+      </w:r>
+    </w:p>
+    <w:p>
+      <w:pPr>
+        <w:numPr>
+          <w:ilvl w:val="0"/>
+          <w:numId w:val="15"/>
+        </w:numPr>
+        <w:rPr>
+          <w:lang w:val="es-CO"/>
+        </w:rPr>
+      </w:pPr>
+      <w:r>
+        <w:rPr>
+          <w:lang w:val="es-CO"/>
+        </w:rPr>
+        <w:t>Finalice la instalación y abra la aplicación.</w:t>
       </w:r>
     </w:p>
     <w:p>
@@ -947,7 +1267,6 @@
         <w:rPr>
           <w:lang w:val="es-CO"/>
         </w:rPr>
-        <w:lastRenderedPageBreak/>
         <w:t>Guía de Primeros Pasos</w:t>
       </w:r>
       <w:bookmarkEnd w:id="2"/>
@@ -968,8 +1287,128 @@
         <w:rPr>
           <w:lang w:val="es-CO"/>
         </w:rPr>
-        <w:t>Descripción de la sección. Completar con los detalles correspondientes...</w:t>
+        <w:t>Debe proporcionar información sobre cómo iniciar sesión, registrarse y realizar configuraciones iniciales en la aplicación.</w:t>
       </w:r>
+    </w:p>
+    <w:p>
+      <w:pPr>
+        <w:rPr>
+          <w:b/>
+          <w:bCs/>
+          <w:lang w:val="es-CO"/>
+        </w:rPr>
+      </w:pPr>
+      <w:r>
+        <w:rPr>
+          <w:b/>
+          <w:bCs/>
+          <w:lang w:val="es-CO"/>
+        </w:rPr>
+        <w:t>Ejemplo</w:t>
+      </w:r>
+    </w:p>
+    <w:p>
+      <w:pPr>
+        <w:pStyle w:val="Ttulo2"/>
+        <w:rPr>
+          <w:lang w:val="es-CO"/>
+        </w:rPr>
+      </w:pPr>
+      <w:r>
+        <w:rPr>
+          <w:lang w:val="es-CO"/>
+        </w:rPr>
+        <w:t>Registro e Inicio de Sesión</w:t>
+      </w:r>
+    </w:p>
+    <w:p>
+      <w:pPr>
+        <w:numPr>
+          <w:ilvl w:val="0"/>
+          <w:numId w:val="16"/>
+        </w:numPr>
+        <w:rPr>
+          <w:lang w:val="es-CO"/>
+        </w:rPr>
+      </w:pPr>
+      <w:r>
+        <w:rPr>
+          <w:lang w:val="es-CO"/>
+        </w:rPr>
+        <w:t>Al abrir la aplicación por primera vez, cree una cuenta o inicie sesión con sus credenciales.</w:t>
+      </w:r>
+    </w:p>
+    <w:p>
+      <w:pPr>
+        <w:numPr>
+          <w:ilvl w:val="0"/>
+          <w:numId w:val="16"/>
+        </w:numPr>
+        <w:rPr>
+          <w:lang w:val="es-CO"/>
+        </w:rPr>
+      </w:pPr>
+      <w:r>
+        <w:rPr>
+          <w:lang w:val="es-CO"/>
+        </w:rPr>
+        <w:t>Si olvidó su contraseña, utilice la opción de recuperación.</w:t>
+      </w:r>
+    </w:p>
+    <w:p>
+      <w:pPr>
+        <w:pStyle w:val="Ttulo2"/>
+        <w:rPr>
+          <w:lang w:val="es-CO"/>
+        </w:rPr>
+      </w:pPr>
+      <w:r>
+        <w:rPr>
+          <w:lang w:val="es-CO"/>
+        </w:rPr>
+        <w:t>Configuración Inicial</w:t>
+      </w:r>
+    </w:p>
+    <w:p>
+      <w:pPr>
+        <w:numPr>
+          <w:ilvl w:val="0"/>
+          <w:numId w:val="17"/>
+        </w:numPr>
+        <w:rPr>
+          <w:lang w:val="es-CO"/>
+        </w:rPr>
+      </w:pPr>
+      <w:r>
+        <w:rPr>
+          <w:lang w:val="es-CO"/>
+        </w:rPr>
+        <w:t>Personalice su perfil de usuario.</w:t>
+      </w:r>
+    </w:p>
+    <w:p>
+      <w:pPr>
+        <w:numPr>
+          <w:ilvl w:val="0"/>
+          <w:numId w:val="17"/>
+        </w:numPr>
+        <w:rPr>
+          <w:lang w:val="es-CO"/>
+        </w:rPr>
+      </w:pPr>
+      <w:r>
+        <w:rPr>
+          <w:lang w:val="es-CO"/>
+        </w:rPr>
+        <w:t>Ajuste las preferencias del sistema según sus necesidades.</w:t>
+      </w:r>
+    </w:p>
+    <w:p>
+      <w:pPr>
+        <w:rPr>
+          <w:lang w:val="es-CO"/>
+        </w:rPr>
+      </w:pPr>
     </w:p>
     <w:p>
       <w:pPr>
@@ -987,6 +1426,7 @@
         <w:rPr>
           <w:lang w:val="es-CO"/>
         </w:rPr>
+        <w:lastRenderedPageBreak/>
         <w:t>Navegación por la Aplicación</w:t>
       </w:r>
       <w:bookmarkEnd w:id="3"/>
@@ -1001,7 +1441,186 @@
         <w:rPr>
           <w:lang w:val="es-CO"/>
         </w:rPr>
-        <w:t>Descripción de la sección. Completar con los detalles correspondientes...</w:t>
+        <w:t>Debe describir cómo interactuar con la aplicación, destacando los elementos principales de la interfaz de usuario.</w:t>
+      </w:r>
+    </w:p>
+    <w:p>
+      <w:pPr>
+        <w:rPr>
+          <w:b/>
+          <w:bCs/>
+          <w:lang w:val="es-CO"/>
+        </w:rPr>
+      </w:pPr>
+      <w:r>
+        <w:rPr>
+          <w:b/>
+          <w:bCs/>
+          <w:lang w:val="es-CO"/>
+        </w:rPr>
+        <w:t>Ejemplo</w:t>
+      </w:r>
+    </w:p>
+    <w:p>
+      <w:pPr>
+        <w:pStyle w:val="Ttulo2"/>
+        <w:rPr>
+          <w:lang w:val="es-CO"/>
+        </w:rPr>
+      </w:pPr>
+      <w:r>
+        <w:rPr>
+          <w:lang w:val="es-CO"/>
+        </w:rPr>
+        <w:t>Menú Principal</w:t>
+      </w:r>
+    </w:p>
+    <w:p>
+      <w:pPr>
+        <w:numPr>
+          <w:ilvl w:val="0"/>
+          <w:numId w:val="18"/>
+        </w:numPr>
+        <w:rPr>
+          <w:lang w:val="es-CO"/>
+        </w:rPr>
+      </w:pPr>
+      <w:r>
+        <w:rPr>
+          <w:b/>
+          <w:bCs/>
+          <w:lang w:val="es-CO"/>
+        </w:rPr>
+        <w:t>Inicio:</w:t>
+      </w:r>
+      <w:r>
+        <w:rPr>
+          <w:lang w:val="es-CO"/>
+        </w:rPr>
+        <w:t xml:space="preserve"> Vista general de la aplicación.</w:t>
+      </w:r>
+    </w:p>
+    <w:p>
+      <w:pPr>
+        <w:numPr>
+          <w:ilvl w:val="0"/>
+          <w:numId w:val="18"/>
+        </w:numPr>
+        <w:rPr>
+          <w:lang w:val="es-CO"/>
+        </w:rPr>
+      </w:pPr>
+      <w:r>
+        <w:rPr>
+          <w:b/>
+          <w:bCs/>
+          <w:lang w:val="es-CO"/>
+        </w:rPr>
+        <w:t>Configuración:</w:t>
+      </w:r>
+      <w:r>
+        <w:rPr>
+          <w:lang w:val="es-CO"/>
+        </w:rPr>
+        <w:t xml:space="preserve"> Ajustes de usuario y sistema.</w:t>
+      </w:r>
+    </w:p>
+    <w:p>
+      <w:pPr>
+        <w:numPr>
+          <w:ilvl w:val="0"/>
+          <w:numId w:val="18"/>
+        </w:numPr>
+        <w:rPr>
+          <w:lang w:val="es-CO"/>
+        </w:rPr>
+      </w:pPr>
+      <w:r>
+        <w:rPr>
+          <w:b/>
+          <w:bCs/>
+          <w:lang w:val="es-CO"/>
+        </w:rPr>
+        <w:t>Reportes:</w:t>
+      </w:r>
+      <w:r>
+        <w:rPr>
+          <w:lang w:val="es-CO"/>
+        </w:rPr>
+        <w:t xml:space="preserve"> Sección donde se pueden generar informes.</w:t>
+      </w:r>
+    </w:p>
+    <w:p>
+      <w:pPr>
+        <w:numPr>
+          <w:ilvl w:val="0"/>
+          <w:numId w:val="18"/>
+        </w:numPr>
+        <w:rPr>
+          <w:lang w:val="es-CO"/>
+        </w:rPr>
+      </w:pPr>
+      <w:r>
+        <w:rPr>
+          <w:b/>
+          <w:bCs/>
+          <w:lang w:val="es-CO"/>
+        </w:rPr>
+        <w:t>Ayuda:</w:t>
+      </w:r>
+      <w:r>
+        <w:rPr>
+          <w:lang w:val="es-CO"/>
+        </w:rPr>
+        <w:t xml:space="preserve"> Acceso a este manual y asistencia técnica.</w:t>
+      </w:r>
+    </w:p>
+    <w:p>
+      <w:pPr>
+        <w:pStyle w:val="Ttulo2"/>
+        <w:rPr>
+          <w:lang w:val="es-CO"/>
+        </w:rPr>
+      </w:pPr>
+      <w:r>
+        <w:rPr>
+          <w:lang w:val="es-CO"/>
+        </w:rPr>
+        <w:t>Atajos y Funcionalidades Claves</w:t>
+      </w:r>
+    </w:p>
+    <w:p>
+      <w:pPr>
+        <w:numPr>
+          <w:ilvl w:val="0"/>
+          <w:numId w:val="19"/>
+        </w:numPr>
+        <w:rPr>
+          <w:lang w:val="es-CO"/>
+        </w:rPr>
+      </w:pPr>
+      <w:r>
+        <w:rPr>
+          <w:lang w:val="es-CO"/>
+        </w:rPr>
+        <w:t>Barra de búsqueda para encontrar funciones rápidamente.</w:t>
+      </w:r>
+    </w:p>
+    <w:p>
+      <w:pPr>
+        <w:numPr>
+          <w:ilvl w:val="0"/>
+          <w:numId w:val="19"/>
+        </w:numPr>
+        <w:rPr>
+          <w:lang w:val="es-CO"/>
+        </w:rPr>
+      </w:pPr>
+      <w:r>
+        <w:rPr>
+          <w:lang w:val="es-CO"/>
+        </w:rPr>
+        <w:t>Botones de acceso rápido para las funciones más utilizadas.</w:t>
       </w:r>
     </w:p>
     <w:p>
@@ -1034,8 +1653,162 @@
         <w:rPr>
           <w:lang w:val="es-CO"/>
         </w:rPr>
-        <w:t>Descripción de la sección. Completar con los detalles correspondientes...</w:t>
+        <w:t>Debe presentar escenarios prácticos de uso de la aplicación, explicando los pasos necesarios para cada caso.</w:t>
       </w:r>
+    </w:p>
+    <w:p>
+      <w:pPr>
+        <w:pStyle w:val="Ttulo2"/>
+        <w:rPr>
+          <w:lang w:val="es-CO"/>
+        </w:rPr>
+      </w:pPr>
+      <w:r>
+        <w:rPr>
+          <w:lang w:val="es-CO"/>
+        </w:rPr>
+        <w:t>Crear un Nuevo Proyecto</w:t>
+      </w:r>
+    </w:p>
+    <w:p>
+      <w:pPr>
+        <w:numPr>
+          <w:ilvl w:val="0"/>
+          <w:numId w:val="20"/>
+        </w:numPr>
+        <w:rPr>
+          <w:lang w:val="es-CO"/>
+        </w:rPr>
+      </w:pPr>
+      <w:r>
+        <w:rPr>
+          <w:lang w:val="es-CO"/>
+        </w:rPr>
+        <w:t>Haga clic en "Nuevo Proyecto".</w:t>
+      </w:r>
+    </w:p>
+    <w:p>
+      <w:pPr>
+        <w:numPr>
+          <w:ilvl w:val="0"/>
+          <w:numId w:val="20"/>
+        </w:numPr>
+        <w:rPr>
+          <w:lang w:val="es-CO"/>
+        </w:rPr>
+      </w:pPr>
+      <w:r>
+        <w:rPr>
+          <w:lang w:val="es-CO"/>
+        </w:rPr>
+        <w:t>Complete la información requerida.</w:t>
+      </w:r>
+    </w:p>
+    <w:p>
+      <w:pPr>
+        <w:numPr>
+          <w:ilvl w:val="0"/>
+          <w:numId w:val="20"/>
+        </w:numPr>
+        <w:rPr>
+          <w:lang w:val="es-CO"/>
+        </w:rPr>
+      </w:pPr>
+      <w:r>
+        <w:rPr>
+          <w:lang w:val="es-CO"/>
+        </w:rPr>
+        <w:t>Guarde y acceda al panel de administración del proyecto.</w:t>
+      </w:r>
+    </w:p>
+    <w:p>
+      <w:pPr>
+        <w:pStyle w:val="Ttulo2"/>
+        <w:rPr>
+          <w:lang w:val="es-CO"/>
+        </w:rPr>
+      </w:pPr>
+      <w:r>
+        <w:rPr>
+          <w:lang w:val="es-CO"/>
+        </w:rPr>
+        <w:t>Exportar Datos</w:t>
+      </w:r>
+    </w:p>
+    <w:p>
+      <w:pPr>
+        <w:numPr>
+          <w:ilvl w:val="0"/>
+          <w:numId w:val="21"/>
+        </w:numPr>
+        <w:rPr>
+          <w:lang w:val="es-CO"/>
+        </w:rPr>
+      </w:pPr>
+      <w:r>
+        <w:rPr>
+          <w:lang w:val="es-CO"/>
+        </w:rPr>
+        <w:t>Acceda a la sección de reportes.</w:t>
+      </w:r>
+    </w:p>
+    <w:p>
+      <w:pPr>
+        <w:numPr>
+          <w:ilvl w:val="0"/>
+          <w:numId w:val="21"/>
+        </w:numPr>
+        <w:rPr>
+          <w:lang w:val="es-CO"/>
+        </w:rPr>
+      </w:pPr>
+      <w:r>
+        <w:rPr>
+          <w:lang w:val="es-CO"/>
+        </w:rPr>
+        <w:t>Seleccione el formato de exportación (PDF, Excel, CSV).</w:t>
+      </w:r>
+    </w:p>
+    <w:p>
+      <w:pPr>
+        <w:numPr>
+          <w:ilvl w:val="0"/>
+          <w:numId w:val="21"/>
+        </w:numPr>
+        <w:rPr>
+          <w:lang w:val="es-CO"/>
+        </w:rPr>
+      </w:pPr>
+      <w:r>
+        <w:rPr>
+          <w:lang w:val="es-CO"/>
+        </w:rPr>
+        <w:t>Descargue el archivo generado.</w:t>
+      </w:r>
+    </w:p>
+    <w:p>
+      <w:pPr>
+        <w:ind w:left="720"/>
+        <w:rPr>
+          <w:lang w:val="es-CO"/>
+        </w:rPr>
+      </w:pPr>
+    </w:p>
+    <w:p>
+      <w:pPr>
+        <w:ind w:left="720"/>
+        <w:rPr>
+          <w:lang w:val="es-CO"/>
+        </w:rPr>
+      </w:pPr>
+    </w:p>
+    <w:p>
+      <w:pPr>
+        <w:ind w:left="720"/>
+        <w:rPr>
+          <w:lang w:val="es-CO"/>
+        </w:rPr>
+      </w:pPr>
     </w:p>
     <w:p>
       <w:pPr>
@@ -1053,6 +1826,7 @@
         <w:rPr>
           <w:lang w:val="es-CO"/>
         </w:rPr>
+        <w:lastRenderedPageBreak/>
         <w:t>Preguntas Frecuentes (</w:t>
       </w:r>
       <w:proofErr w:type="spellStart"/>
@@ -1081,7 +1855,78 @@
         <w:rPr>
           <w:lang w:val="es-CO"/>
         </w:rPr>
-        <w:t>Descripción de la sección. Completar con los detalles correspondientes...</w:t>
+        <w:t>Debe responder a las preguntas más comunes que puedan surgir entre los usuarios.</w:t>
+      </w:r>
+    </w:p>
+    <w:p>
+      <w:pPr>
+        <w:rPr>
+          <w:b/>
+          <w:bCs/>
+          <w:lang w:val="es-CO"/>
+        </w:rPr>
+      </w:pPr>
+      <w:r>
+        <w:rPr>
+          <w:b/>
+          <w:bCs/>
+          <w:lang w:val="es-CO"/>
+        </w:rPr>
+        <w:t>Ejemplo</w:t>
+      </w:r>
+    </w:p>
+    <w:p>
+      <w:pPr>
+        <w:pStyle w:val="Ttulo2"/>
+        <w:rPr>
+          <w:lang w:val="es-CO"/>
+        </w:rPr>
+      </w:pPr>
+      <w:r>
+        <w:rPr>
+          <w:lang w:val="es-CO"/>
+        </w:rPr>
+        <w:t>¿Cómo restablecer mi contraseña?</w:t>
+      </w:r>
+    </w:p>
+    <w:p>
+      <w:pPr>
+        <w:rPr>
+          <w:lang w:val="es-CO"/>
+        </w:rPr>
+      </w:pPr>
+      <w:r>
+        <w:rPr>
+          <w:lang w:val="es-CO"/>
+        </w:rPr>
+        <w:t>Vaya a la pantalla de inicio de sesión, haga clic en "Olvidé mi contraseña" y siga las instrucciones enviadas por correo electrónico.</w:t>
+      </w:r>
+    </w:p>
+    <w:p>
+      <w:pPr>
+        <w:pStyle w:val="Ttulo2"/>
+        <w:rPr>
+          <w:lang w:val="es-CO"/>
+        </w:rPr>
+      </w:pPr>
+      <w:r>
+        <w:rPr>
+          <w:lang w:val="es-CO"/>
+        </w:rPr>
+        <w:t>¿Puedo usar la aplicación en varios dispositivos?</w:t>
+      </w:r>
+    </w:p>
+    <w:p>
+      <w:pPr>
+        <w:rPr>
+          <w:lang w:val="es-CO"/>
+        </w:rPr>
+      </w:pPr>
+      <w:r>
+        <w:rPr>
+          <w:lang w:val="es-CO"/>
+        </w:rPr>
+        <w:t>Sí, siempre y cuando utilice la misma cuenta de usuario.</w:t>
       </w:r>
     </w:p>
     <w:p>
@@ -1114,8 +1959,145 @@
         <w:rPr>
           <w:lang w:val="es-CO"/>
         </w:rPr>
-        <w:t>Descripción de la sección. Completar con los detalles correspondientes...</w:t>
+        <w:t>Debe describir los problemas más frecuentes y sus soluciones prácticas.</w:t>
       </w:r>
+    </w:p>
+    <w:p>
+      <w:pPr>
+        <w:pStyle w:val="Ttulo2"/>
+        <w:rPr>
+          <w:lang w:val="es-CO"/>
+        </w:rPr>
+      </w:pPr>
+      <w:r>
+        <w:rPr>
+          <w:lang w:val="es-CO"/>
+        </w:rPr>
+        <w:t>La aplicación no se inicia</w:t>
+      </w:r>
+    </w:p>
+    <w:p>
+      <w:pPr>
+        <w:numPr>
+          <w:ilvl w:val="0"/>
+          <w:numId w:val="22"/>
+        </w:numPr>
+        <w:rPr>
+          <w:lang w:val="es-CO"/>
+        </w:rPr>
+      </w:pPr>
+      <w:r>
+        <w:rPr>
+          <w:lang w:val="es-CO"/>
+        </w:rPr>
+        <w:t>Verifique que su sistema cumpla con los requisitos.</w:t>
+      </w:r>
+    </w:p>
+    <w:p>
+      <w:pPr>
+        <w:numPr>
+          <w:ilvl w:val="0"/>
+          <w:numId w:val="22"/>
+        </w:numPr>
+        <w:rPr>
+          <w:lang w:val="es-CO"/>
+        </w:rPr>
+      </w:pPr>
+      <w:r>
+        <w:rPr>
+          <w:lang w:val="es-CO"/>
+        </w:rPr>
+        <w:t>Reinicie su dispositivo e intente nuevamente.</w:t>
+      </w:r>
+    </w:p>
+    <w:p>
+      <w:pPr>
+        <w:numPr>
+          <w:ilvl w:val="0"/>
+          <w:numId w:val="22"/>
+        </w:numPr>
+        <w:rPr>
+          <w:lang w:val="es-CO"/>
+        </w:rPr>
+      </w:pPr>
+      <w:r>
+        <w:rPr>
+          <w:lang w:val="es-CO"/>
+        </w:rPr>
+        <w:t>Reinstale la aplicación si el problema persiste.</w:t>
+      </w:r>
+    </w:p>
+    <w:p>
+      <w:pPr>
+        <w:pStyle w:val="Ttulo2"/>
+        <w:rPr>
+          <w:lang w:val="es-CO"/>
+        </w:rPr>
+      </w:pPr>
+      <w:r>
+        <w:rPr>
+          <w:lang w:val="es-CO"/>
+        </w:rPr>
+        <w:t>Error al iniciar sesión</w:t>
+      </w:r>
+    </w:p>
+    <w:p>
+      <w:pPr>
+        <w:numPr>
+          <w:ilvl w:val="0"/>
+          <w:numId w:val="23"/>
+        </w:numPr>
+        <w:rPr>
+          <w:lang w:val="es-CO"/>
+        </w:rPr>
+      </w:pPr>
+      <w:r>
+        <w:rPr>
+          <w:lang w:val="es-CO"/>
+        </w:rPr>
+        <w:t>Asegúrese de ingresar las credenciales correctas.</w:t>
+      </w:r>
+    </w:p>
+    <w:p>
+      <w:pPr>
+        <w:numPr>
+          <w:ilvl w:val="0"/>
+          <w:numId w:val="23"/>
+        </w:numPr>
+        <w:rPr>
+          <w:lang w:val="es-CO"/>
+        </w:rPr>
+      </w:pPr>
+      <w:r>
+        <w:rPr>
+          <w:lang w:val="es-CO"/>
+        </w:rPr>
+        <w:t>Restablezca su contraseña si es necesario.</w:t>
+      </w:r>
+    </w:p>
+    <w:p>
+      <w:pPr>
+        <w:numPr>
+          <w:ilvl w:val="0"/>
+          <w:numId w:val="23"/>
+        </w:numPr>
+        <w:rPr>
+          <w:lang w:val="es-CO"/>
+        </w:rPr>
+      </w:pPr>
+      <w:r>
+        <w:rPr>
+          <w:lang w:val="es-CO"/>
+        </w:rPr>
+        <w:t>Contacte al soporte si sigue teniendo problemas.</w:t>
+      </w:r>
+    </w:p>
+    <w:p>
+      <w:pPr>
+        <w:rPr>
+          <w:lang w:val="es-CO"/>
+        </w:rPr>
+      </w:pPr>
     </w:p>
     <w:sectPr>
       <w:pgSz w:w="12240" w:h="15840"/>
@@ -1128,7 +2110,7 @@
 </file>
 
 <file path=word/numbering.xml><?xml version="1.0" encoding="utf-8"?>
-<w:numbering xmlns:wpc="http://schemas.microsoft.com/office/word/2010/wordprocessingCanvas" xmlns:cx="http://schemas.microsoft.com/office/drawing/2014/chartex" xmlns:cx1="http://schemas.microsoft.com/office/drawing/2015/9/8/chartex" xmlns:cx2="http://schemas.microsoft.com/office/drawing/2015/10/21/chartex" xmlns:cx3="http://schemas.microsoft.com/office/drawing/2016/5/9/chartex" xmlns:cx4="http://schemas.microsoft.com/office/drawing/2016/5/10/chartex" xmlns:cx5="http://schemas.microsoft.com/office/drawing/2016/5/11/chartex" xmlns:cx6="http://schemas.microsoft.com/office/drawing/2016/5/12/chartex" xmlns:cx7="http://schemas.microsoft.com/office/drawing/2016/5/13/chartex" xmlns:cx8="http://schemas.microsoft.com/office/drawing/2016/5/14/chartex" xmlns:mc="http://schemas.openxmlformats.org/markup-compatibility/2006" xmlns:aink="http://schemas.microsoft.com/office/drawing/2016/ink" xmlns:am3d="http://schemas.microsoft.com/office/drawing/2017/model3d" xmlns:o="urn:schemas-microsoft-com:office:office" xmlns:oel="http://schemas.microsoft.com/office/2019/extlst" xmlns:r="http://schemas.openxmlformats.org/officeDocument/2006/relationships" xmlns:m="http://schemas.openxmlformats.org/officeDocument/2006/math" xmlns:v="urn:schemas-microsoft-com:vml" xmlns:wp14="http://schemas.microsoft.com/office/word/2010/wordprocessingDrawing" xmlns:wp="http://schemas.openxmlformats.org/drawingml/2006/wordprocessingDrawing" xmlns:w10="urn:schemas-microsoft-com:office:word" xmlns:w="http://schemas.openxmlformats.org/wordprocessingml/2006/main" xmlns:w14="http://schemas.microsoft.com/office/word/2010/wordml" xmlns:w15="http://schemas.microsoft.com/office/word/2012/wordml" xmlns:w16cex="http://schemas.microsoft.com/office/word/2018/wordml/cex" xmlns:w16cid="http://schemas.microsoft.com/office/word/2016/wordml/cid" xmlns:w16="http://schemas.microsoft.com/office/word/2018/wordml" xmlns:w16du="http://schemas.microsoft.com/office/word/2023/wordml/word16du" xmlns:w16sdtdh="http://schemas.microsoft.com/office/word/2020/wordml/sdtdatahash" xmlns:w16se="http://schemas.microsoft.com/office/word/2015/wordml/symex" xmlns:wpg="http://schemas.microsoft.com/office/word/2010/wordprocessingGroup" xmlns:wpi="http://schemas.microsoft.com/office/word/2010/wordprocessingInk" xmlns:wne="http://schemas.microsoft.com/office/word/2006/wordml" xmlns:wps="http://schemas.microsoft.com/office/word/2010/wordprocessingShape" mc:Ignorable="w14 w15 w16se w16cid w16 w16cex w16sdtdh w16du wp14">
+<w:numbering xmlns:wpc="http://schemas.microsoft.com/office/word/2010/wordprocessingCanvas" xmlns:cx="http://schemas.microsoft.com/office/drawing/2014/chartex" xmlns:cx1="http://schemas.microsoft.com/office/drawing/2015/9/8/chartex" xmlns:cx2="http://schemas.microsoft.com/office/drawing/2015/10/21/chartex" xmlns:cx3="http://schemas.microsoft.com/office/drawing/2016/5/9/chartex" xmlns:cx4="http://schemas.microsoft.com/office/drawing/2016/5/10/chartex" xmlns:cx5="http://schemas.microsoft.com/office/drawing/2016/5/11/chartex" xmlns:cx6="http://schemas.microsoft.com/office/drawing/2016/5/12/chartex" xmlns:cx7="http://schemas.microsoft.com/office/drawing/2016/5/13/chartex" xmlns:cx8="http://schemas.microsoft.com/office/drawing/2016/5/14/chartex" xmlns:mc="http://schemas.openxmlformats.org/markup-compatibility/2006" xmlns:aink="http://schemas.microsoft.com/office/drawing/2016/ink" xmlns:am3d="http://schemas.microsoft.com/office/drawing/2017/model3d" xmlns:o="urn:schemas-microsoft-com:office:office" xmlns:oel="http://schemas.microsoft.com/office/2019/extlst" xmlns:r="http://schemas.openxmlformats.org/officeDocument/2006/relationships" xmlns:m="http://schemas.openxmlformats.org/officeDocument/2006/math" xmlns:v="urn:schemas-microsoft-com:vml" xmlns:wp14="http://schemas.microsoft.com/office/word/2010/wordprocessingDrawing" xmlns:wp="http://schemas.openxmlformats.org/drawingml/2006/wordprocessingDrawing" xmlns:w10="urn:schemas-microsoft-com:office:word" xmlns:w="http://schemas.openxmlformats.org/wordprocessingml/2006/main" xmlns:w14="http://schemas.microsoft.com/office/word/2010/wordml" xmlns:w15="http://schemas.microsoft.com/office/word/2012/wordml" xmlns:w16cex="http://schemas.microsoft.com/office/word/2018/wordml/cex" xmlns:w16cid="http://schemas.microsoft.com/office/word/2016/wordml/cid" xmlns:w16="http://schemas.microsoft.com/office/word/2018/wordml" xmlns:w16du="http://schemas.microsoft.com/office/word/2023/wordml/word16du" xmlns:w16sdtdh="http://schemas.microsoft.com/office/word/2020/wordml/sdtdatahash" xmlns:w16sdtfl="http://schemas.microsoft.com/office/word/2024/wordml/sdtformatlock" xmlns:w16se="http://schemas.microsoft.com/office/word/2015/wordml/symex" xmlns:wpg="http://schemas.microsoft.com/office/word/2010/wordprocessingGroup" xmlns:wpi="http://schemas.microsoft.com/office/word/2010/wordprocessingInk" xmlns:wne="http://schemas.microsoft.com/office/word/2006/wordml" xmlns:wps="http://schemas.microsoft.com/office/word/2010/wordprocessingShape" mc:Ignorable="w14 w15 w16se w16cid w16 w16cex w16sdtdh w16sdtfl w16du wp14">
   <w:abstractNum w:abstractNumId="0" w15:restartNumberingAfterBreak="0">
     <w:nsid w:val="FFFFFF7C"/>
     <w:multiLevelType w:val="singleLevel"/>
@@ -1301,6 +2283,530 @@
     </w:lvl>
   </w:abstractNum>
   <w:abstractNum w:abstractNumId="9" w15:restartNumberingAfterBreak="0">
+    <w:nsid w:val="02C27C72"/>
+    <w:multiLevelType w:val="multilevel"/>
+    <w:tmpl w:val="CCFED6BC"/>
+    <w:lvl w:ilvl="0">
+      <w:start w:val="1"/>
+      <w:numFmt w:val="bullet"/>
+      <w:lvlText w:val=""/>
+      <w:lvlJc w:val="left"/>
+      <w:pPr>
+        <w:tabs>
+          <w:tab w:val="num" w:pos="720"/>
+        </w:tabs>
+        <w:ind w:left="720" w:hanging="360"/>
+      </w:pPr>
+      <w:rPr>
+        <w:rFonts w:ascii="Symbol" w:hAnsi="Symbol" w:hint="default"/>
+        <w:sz w:val="20"/>
+      </w:rPr>
+    </w:lvl>
+    <w:lvl w:ilvl="1" w:tentative="1">
+      <w:start w:val="1"/>
+      <w:numFmt w:val="bullet"/>
+      <w:lvlText w:val="o"/>
+      <w:lvlJc w:val="left"/>
+      <w:pPr>
+        <w:tabs>
+          <w:tab w:val="num" w:pos="1440"/>
+        </w:tabs>
+        <w:ind w:left="1440" w:hanging="360"/>
+      </w:pPr>
+      <w:rPr>
+        <w:rFonts w:ascii="Courier New" w:hAnsi="Courier New" w:hint="default"/>
+        <w:sz w:val="20"/>
+      </w:rPr>
+    </w:lvl>
+    <w:lvl w:ilvl="2" w:tentative="1">
+      <w:start w:val="1"/>
+      <w:numFmt w:val="bullet"/>
+      <w:lvlText w:val=""/>
+      <w:lvlJc w:val="left"/>
+      <w:pPr>
+        <w:tabs>
+          <w:tab w:val="num" w:pos="2160"/>
+        </w:tabs>
+        <w:ind w:left="2160" w:hanging="360"/>
+      </w:pPr>
+      <w:rPr>
+        <w:rFonts w:ascii="Wingdings" w:hAnsi="Wingdings" w:hint="default"/>
+        <w:sz w:val="20"/>
+      </w:rPr>
+    </w:lvl>
+    <w:lvl w:ilvl="3" w:tentative="1">
+      <w:start w:val="1"/>
+      <w:numFmt w:val="bullet"/>
+      <w:lvlText w:val=""/>
+      <w:lvlJc w:val="left"/>
+      <w:pPr>
+        <w:tabs>
+          <w:tab w:val="num" w:pos="2880"/>
+        </w:tabs>
+        <w:ind w:left="2880" w:hanging="360"/>
+      </w:pPr>
+      <w:rPr>
+        <w:rFonts w:ascii="Wingdings" w:hAnsi="Wingdings" w:hint="default"/>
+        <w:sz w:val="20"/>
+      </w:rPr>
+    </w:lvl>
+    <w:lvl w:ilvl="4" w:tentative="1">
+      <w:start w:val="1"/>
+      <w:numFmt w:val="bullet"/>
+      <w:lvlText w:val=""/>
+      <w:lvlJc w:val="left"/>
+      <w:pPr>
+        <w:tabs>
+          <w:tab w:val="num" w:pos="3600"/>
+        </w:tabs>
+        <w:ind w:left="3600" w:hanging="360"/>
+      </w:pPr>
+      <w:rPr>
+        <w:rFonts w:ascii="Wingdings" w:hAnsi="Wingdings" w:hint="default"/>
+        <w:sz w:val="20"/>
+      </w:rPr>
+    </w:lvl>
+    <w:lvl w:ilvl="5" w:tentative="1">
+      <w:start w:val="1"/>
+      <w:numFmt w:val="bullet"/>
+      <w:lvlText w:val=""/>
+      <w:lvlJc w:val="left"/>
+      <w:pPr>
+        <w:tabs>
+          <w:tab w:val="num" w:pos="4320"/>
+        </w:tabs>
+        <w:ind w:left="4320" w:hanging="360"/>
+      </w:pPr>
+      <w:rPr>
+        <w:rFonts w:ascii="Wingdings" w:hAnsi="Wingdings" w:hint="default"/>
+        <w:sz w:val="20"/>
+      </w:rPr>
+    </w:lvl>
+    <w:lvl w:ilvl="6" w:tentative="1">
+      <w:start w:val="1"/>
+      <w:numFmt w:val="bullet"/>
+      <w:lvlText w:val=""/>
+      <w:lvlJc w:val="left"/>
+      <w:pPr>
+        <w:tabs>
+          <w:tab w:val="num" w:pos="5040"/>
+        </w:tabs>
+        <w:ind w:left="5040" w:hanging="360"/>
+      </w:pPr>
+      <w:rPr>
+        <w:rFonts w:ascii="Wingdings" w:hAnsi="Wingdings" w:hint="default"/>
+        <w:sz w:val="20"/>
+      </w:rPr>
+    </w:lvl>
+    <w:lvl w:ilvl="7" w:tentative="1">
+      <w:start w:val="1"/>
+      <w:numFmt w:val="bullet"/>
+      <w:lvlText w:val=""/>
+      <w:lvlJc w:val="left"/>
+      <w:pPr>
+        <w:tabs>
+          <w:tab w:val="num" w:pos="5760"/>
+        </w:tabs>
+        <w:ind w:left="5760" w:hanging="360"/>
+      </w:pPr>
+      <w:rPr>
+        <w:rFonts w:ascii="Wingdings" w:hAnsi="Wingdings" w:hint="default"/>
+        <w:sz w:val="20"/>
+      </w:rPr>
+    </w:lvl>
+    <w:lvl w:ilvl="8" w:tentative="1">
+      <w:start w:val="1"/>
+      <w:numFmt w:val="bullet"/>
+      <w:lvlText w:val=""/>
+      <w:lvlJc w:val="left"/>
+      <w:pPr>
+        <w:tabs>
+          <w:tab w:val="num" w:pos="6480"/>
+        </w:tabs>
+        <w:ind w:left="6480" w:hanging="360"/>
+      </w:pPr>
+      <w:rPr>
+        <w:rFonts w:ascii="Wingdings" w:hAnsi="Wingdings" w:hint="default"/>
+        <w:sz w:val="20"/>
+      </w:rPr>
+    </w:lvl>
+  </w:abstractNum>
+  <w:abstractNum w:abstractNumId="10" w15:restartNumberingAfterBreak="0">
+    <w:nsid w:val="08CA5441"/>
+    <w:multiLevelType w:val="multilevel"/>
+    <w:tmpl w:val="0E08ACB2"/>
+    <w:lvl w:ilvl="0">
+      <w:start w:val="1"/>
+      <w:numFmt w:val="decimal"/>
+      <w:lvlText w:val="%1."/>
+      <w:lvlJc w:val="left"/>
+      <w:pPr>
+        <w:tabs>
+          <w:tab w:val="num" w:pos="720"/>
+        </w:tabs>
+        <w:ind w:left="720" w:hanging="360"/>
+      </w:pPr>
+    </w:lvl>
+    <w:lvl w:ilvl="1" w:tentative="1">
+      <w:start w:val="1"/>
+      <w:numFmt w:val="decimal"/>
+      <w:lvlText w:val="%2."/>
+      <w:lvlJc w:val="left"/>
+      <w:pPr>
+        <w:tabs>
+          <w:tab w:val="num" w:pos="1440"/>
+        </w:tabs>
+        <w:ind w:left="1440" w:hanging="360"/>
+      </w:pPr>
+    </w:lvl>
+    <w:lvl w:ilvl="2" w:tentative="1">
+      <w:start w:val="1"/>
+      <w:numFmt w:val="decimal"/>
+      <w:lvlText w:val="%3."/>
+      <w:lvlJc w:val="left"/>
+      <w:pPr>
+        <w:tabs>
+          <w:tab w:val="num" w:pos="2160"/>
+        </w:tabs>
+        <w:ind w:left="2160" w:hanging="360"/>
+      </w:pPr>
+    </w:lvl>
+    <w:lvl w:ilvl="3" w:tentative="1">
+      <w:start w:val="1"/>
+      <w:numFmt w:val="decimal"/>
+      <w:lvlText w:val="%4."/>
+      <w:lvlJc w:val="left"/>
+      <w:pPr>
+        <w:tabs>
+          <w:tab w:val="num" w:pos="2880"/>
+        </w:tabs>
+        <w:ind w:left="2880" w:hanging="360"/>
+      </w:pPr>
+    </w:lvl>
+    <w:lvl w:ilvl="4" w:tentative="1">
+      <w:start w:val="1"/>
+      <w:numFmt w:val="decimal"/>
+      <w:lvlText w:val="%5."/>
+      <w:lvlJc w:val="left"/>
+      <w:pPr>
+        <w:tabs>
+          <w:tab w:val="num" w:pos="3600"/>
+        </w:tabs>
+        <w:ind w:left="3600" w:hanging="360"/>
+      </w:pPr>
+    </w:lvl>
+    <w:lvl w:ilvl="5" w:tentative="1">
+      <w:start w:val="1"/>
+      <w:numFmt w:val="decimal"/>
+      <w:lvlText w:val="%6."/>
+      <w:lvlJc w:val="left"/>
+      <w:pPr>
+        <w:tabs>
+          <w:tab w:val="num" w:pos="4320"/>
+        </w:tabs>
+        <w:ind w:left="4320" w:hanging="360"/>
+      </w:pPr>
+    </w:lvl>
+    <w:lvl w:ilvl="6" w:tentative="1">
+      <w:start w:val="1"/>
+      <w:numFmt w:val="decimal"/>
+      <w:lvlText w:val="%7."/>
+      <w:lvlJc w:val="left"/>
+      <w:pPr>
+        <w:tabs>
+          <w:tab w:val="num" w:pos="5040"/>
+        </w:tabs>
+        <w:ind w:left="5040" w:hanging="360"/>
+      </w:pPr>
+    </w:lvl>
+    <w:lvl w:ilvl="7" w:tentative="1">
+      <w:start w:val="1"/>
+      <w:numFmt w:val="decimal"/>
+      <w:lvlText w:val="%8."/>
+      <w:lvlJc w:val="left"/>
+      <w:pPr>
+        <w:tabs>
+          <w:tab w:val="num" w:pos="5760"/>
+        </w:tabs>
+        <w:ind w:left="5760" w:hanging="360"/>
+      </w:pPr>
+    </w:lvl>
+    <w:lvl w:ilvl="8" w:tentative="1">
+      <w:start w:val="1"/>
+      <w:numFmt w:val="decimal"/>
+      <w:lvlText w:val="%9."/>
+      <w:lvlJc w:val="left"/>
+      <w:pPr>
+        <w:tabs>
+          <w:tab w:val="num" w:pos="6480"/>
+        </w:tabs>
+        <w:ind w:left="6480" w:hanging="360"/>
+      </w:pPr>
+    </w:lvl>
+  </w:abstractNum>
+  <w:abstractNum w:abstractNumId="11" w15:restartNumberingAfterBreak="0">
+    <w:nsid w:val="0A8076BB"/>
+    <w:multiLevelType w:val="multilevel"/>
+    <w:tmpl w:val="54D60DD4"/>
+    <w:lvl w:ilvl="0">
+      <w:start w:val="1"/>
+      <w:numFmt w:val="bullet"/>
+      <w:lvlText w:val=""/>
+      <w:lvlJc w:val="left"/>
+      <w:pPr>
+        <w:tabs>
+          <w:tab w:val="num" w:pos="720"/>
+        </w:tabs>
+        <w:ind w:left="720" w:hanging="360"/>
+      </w:pPr>
+      <w:rPr>
+        <w:rFonts w:ascii="Symbol" w:hAnsi="Symbol" w:hint="default"/>
+        <w:sz w:val="20"/>
+      </w:rPr>
+    </w:lvl>
+    <w:lvl w:ilvl="1" w:tentative="1">
+      <w:start w:val="1"/>
+      <w:numFmt w:val="bullet"/>
+      <w:lvlText w:val="o"/>
+      <w:lvlJc w:val="left"/>
+      <w:pPr>
+        <w:tabs>
+          <w:tab w:val="num" w:pos="1440"/>
+        </w:tabs>
+        <w:ind w:left="1440" w:hanging="360"/>
+      </w:pPr>
+      <w:rPr>
+        <w:rFonts w:ascii="Courier New" w:hAnsi="Courier New" w:hint="default"/>
+        <w:sz w:val="20"/>
+      </w:rPr>
+    </w:lvl>
+    <w:lvl w:ilvl="2" w:tentative="1">
+      <w:start w:val="1"/>
+      <w:numFmt w:val="bullet"/>
+      <w:lvlText w:val=""/>
+      <w:lvlJc w:val="left"/>
+      <w:pPr>
+        <w:tabs>
+          <w:tab w:val="num" w:pos="2160"/>
+        </w:tabs>
+        <w:ind w:left="2160" w:hanging="360"/>
+      </w:pPr>
+      <w:rPr>
+        <w:rFonts w:ascii="Wingdings" w:hAnsi="Wingdings" w:hint="default"/>
+        <w:sz w:val="20"/>
+      </w:rPr>
+    </w:lvl>
+    <w:lvl w:ilvl="3" w:tentative="1">
+      <w:start w:val="1"/>
+      <w:numFmt w:val="bullet"/>
+      <w:lvlText w:val=""/>
+      <w:lvlJc w:val="left"/>
+      <w:pPr>
+        <w:tabs>
+          <w:tab w:val="num" w:pos="2880"/>
+        </w:tabs>
+        <w:ind w:left="2880" w:hanging="360"/>
+      </w:pPr>
+      <w:rPr>
+        <w:rFonts w:ascii="Wingdings" w:hAnsi="Wingdings" w:hint="default"/>
+        <w:sz w:val="20"/>
+      </w:rPr>
+    </w:lvl>
+    <w:lvl w:ilvl="4" w:tentative="1">
+      <w:start w:val="1"/>
+      <w:numFmt w:val="bullet"/>
+      <w:lvlText w:val=""/>
+      <w:lvlJc w:val="left"/>
+      <w:pPr>
+        <w:tabs>
+          <w:tab w:val="num" w:pos="3600"/>
+        </w:tabs>
+        <w:ind w:left="3600" w:hanging="360"/>
+      </w:pPr>
+      <w:rPr>
+        <w:rFonts w:ascii="Wingdings" w:hAnsi="Wingdings" w:hint="default"/>
+        <w:sz w:val="20"/>
+      </w:rPr>
+    </w:lvl>
+    <w:lvl w:ilvl="5" w:tentative="1">
+      <w:start w:val="1"/>
+      <w:numFmt w:val="bullet"/>
+      <w:lvlText w:val=""/>
+      <w:lvlJc w:val="left"/>
+      <w:pPr>
+        <w:tabs>
+          <w:tab w:val="num" w:pos="4320"/>
+        </w:tabs>
+        <w:ind w:left="4320" w:hanging="360"/>
+      </w:pPr>
+      <w:rPr>
+        <w:rFonts w:ascii="Wingdings" w:hAnsi="Wingdings" w:hint="default"/>
+        <w:sz w:val="20"/>
+      </w:rPr>
+    </w:lvl>
+    <w:lvl w:ilvl="6" w:tentative="1">
+      <w:start w:val="1"/>
+      <w:numFmt w:val="bullet"/>
+      <w:lvlText w:val=""/>
+      <w:lvlJc w:val="left"/>
+      <w:pPr>
+        <w:tabs>
+          <w:tab w:val="num" w:pos="5040"/>
+        </w:tabs>
+        <w:ind w:left="5040" w:hanging="360"/>
+      </w:pPr>
+      <w:rPr>
+        <w:rFonts w:ascii="Wingdings" w:hAnsi="Wingdings" w:hint="default"/>
+        <w:sz w:val="20"/>
+      </w:rPr>
+    </w:lvl>
+    <w:lvl w:ilvl="7" w:tentative="1">
+      <w:start w:val="1"/>
+      <w:numFmt w:val="bullet"/>
+      <w:lvlText w:val=""/>
+      <w:lvlJc w:val="left"/>
+      <w:pPr>
+        <w:tabs>
+          <w:tab w:val="num" w:pos="5760"/>
+        </w:tabs>
+        <w:ind w:left="5760" w:hanging="360"/>
+      </w:pPr>
+      <w:rPr>
+        <w:rFonts w:ascii="Wingdings" w:hAnsi="Wingdings" w:hint="default"/>
+        <w:sz w:val="20"/>
+      </w:rPr>
+    </w:lvl>
+    <w:lvl w:ilvl="8" w:tentative="1">
+      <w:start w:val="1"/>
+      <w:numFmt w:val="bullet"/>
+      <w:lvlText w:val=""/>
+      <w:lvlJc w:val="left"/>
+      <w:pPr>
+        <w:tabs>
+          <w:tab w:val="num" w:pos="6480"/>
+        </w:tabs>
+        <w:ind w:left="6480" w:hanging="360"/>
+      </w:pPr>
+      <w:rPr>
+        <w:rFonts w:ascii="Wingdings" w:hAnsi="Wingdings" w:hint="default"/>
+        <w:sz w:val="20"/>
+      </w:rPr>
+    </w:lvl>
+  </w:abstractNum>
+  <w:abstractNum w:abstractNumId="12" w15:restartNumberingAfterBreak="0">
+    <w:nsid w:val="0C1C4A93"/>
+    <w:multiLevelType w:val="multilevel"/>
+    <w:tmpl w:val="70724720"/>
+    <w:lvl w:ilvl="0">
+      <w:start w:val="1"/>
+      <w:numFmt w:val="decimal"/>
+      <w:lvlText w:val="%1."/>
+      <w:lvlJc w:val="left"/>
+      <w:pPr>
+        <w:tabs>
+          <w:tab w:val="num" w:pos="720"/>
+        </w:tabs>
+        <w:ind w:left="720" w:hanging="360"/>
+      </w:pPr>
+    </w:lvl>
+    <w:lvl w:ilvl="1" w:tentative="1">
+      <w:start w:val="1"/>
+      <w:numFmt w:val="decimal"/>
+      <w:lvlText w:val="%2."/>
+      <w:lvlJc w:val="left"/>
+      <w:pPr>
+        <w:tabs>
+          <w:tab w:val="num" w:pos="1440"/>
+        </w:tabs>
+        <w:ind w:left="1440" w:hanging="360"/>
+      </w:pPr>
+    </w:lvl>
+    <w:lvl w:ilvl="2" w:tentative="1">
+      <w:start w:val="1"/>
+      <w:numFmt w:val="decimal"/>
+      <w:lvlText w:val="%3."/>
+      <w:lvlJc w:val="left"/>
+      <w:pPr>
+        <w:tabs>
+          <w:tab w:val="num" w:pos="2160"/>
+        </w:tabs>
+        <w:ind w:left="2160" w:hanging="360"/>
+      </w:pPr>
+    </w:lvl>
+    <w:lvl w:ilvl="3" w:tentative="1">
+      <w:start w:val="1"/>
+      <w:numFmt w:val="decimal"/>
+      <w:lvlText w:val="%4."/>
+      <w:lvlJc w:val="left"/>
+      <w:pPr>
+        <w:tabs>
+          <w:tab w:val="num" w:pos="2880"/>
+        </w:tabs>
+        <w:ind w:left="2880" w:hanging="360"/>
+      </w:pPr>
+    </w:lvl>
+    <w:lvl w:ilvl="4" w:tentative="1">
+      <w:start w:val="1"/>
+      <w:numFmt w:val="decimal"/>
+      <w:lvlText w:val="%5."/>
+      <w:lvlJc w:val="left"/>
+      <w:pPr>
+        <w:tabs>
+          <w:tab w:val="num" w:pos="3600"/>
+        </w:tabs>
+        <w:ind w:left="3600" w:hanging="360"/>
+      </w:pPr>
+    </w:lvl>
+    <w:lvl w:ilvl="5" w:tentative="1">
+      <w:start w:val="1"/>
+      <w:numFmt w:val="decimal"/>
+      <w:lvlText w:val="%6."/>
+      <w:lvlJc w:val="left"/>
+      <w:pPr>
+        <w:tabs>
+          <w:tab w:val="num" w:pos="4320"/>
+        </w:tabs>
+        <w:ind w:left="4320" w:hanging="360"/>
+      </w:pPr>
+    </w:lvl>
+    <w:lvl w:ilvl="6" w:tentative="1">
+      <w:start w:val="1"/>
+      <w:numFmt w:val="decimal"/>
+      <w:lvlText w:val="%7."/>
+      <w:lvlJc w:val="left"/>
+      <w:pPr>
+        <w:tabs>
+          <w:tab w:val="num" w:pos="5040"/>
+        </w:tabs>
+        <w:ind w:left="5040" w:hanging="360"/>
+      </w:pPr>
+    </w:lvl>
+    <w:lvl w:ilvl="7" w:tentative="1">
+      <w:start w:val="1"/>
+      <w:numFmt w:val="decimal"/>
+      <w:lvlText w:val="%8."/>
+      <w:lvlJc w:val="left"/>
+      <w:pPr>
+        <w:tabs>
+          <w:tab w:val="num" w:pos="5760"/>
+        </w:tabs>
+        <w:ind w:left="5760" w:hanging="360"/>
+      </w:pPr>
+    </w:lvl>
+    <w:lvl w:ilvl="8" w:tentative="1">
+      <w:start w:val="1"/>
+      <w:numFmt w:val="decimal"/>
+      <w:lvlText w:val="%9."/>
+      <w:lvlJc w:val="left"/>
+      <w:pPr>
+        <w:tabs>
+          <w:tab w:val="num" w:pos="6480"/>
+        </w:tabs>
+        <w:ind w:left="6480" w:hanging="360"/>
+      </w:pPr>
+    </w:lvl>
+  </w:abstractNum>
+  <w:abstractNum w:abstractNumId="13" w15:restartNumberingAfterBreak="0">
     <w:nsid w:val="116D4471"/>
     <w:multiLevelType w:val="hybridMultilevel"/>
     <w:tmpl w:val="A93611EA"/>
@@ -1386,7 +2892,942 @@
       </w:pPr>
     </w:lvl>
   </w:abstractNum>
-  <w:abstractNum w:abstractNumId="10" w15:restartNumberingAfterBreak="0">
+  <w:abstractNum w:abstractNumId="14" w15:restartNumberingAfterBreak="0">
+    <w:nsid w:val="133C0F40"/>
+    <w:multiLevelType w:val="multilevel"/>
+    <w:tmpl w:val="5454A0BE"/>
+    <w:lvl w:ilvl="0">
+      <w:start w:val="1"/>
+      <w:numFmt w:val="decimal"/>
+      <w:lvlText w:val="%1."/>
+      <w:lvlJc w:val="left"/>
+      <w:pPr>
+        <w:tabs>
+          <w:tab w:val="num" w:pos="720"/>
+        </w:tabs>
+        <w:ind w:left="720" w:hanging="360"/>
+      </w:pPr>
+    </w:lvl>
+    <w:lvl w:ilvl="1" w:tentative="1">
+      <w:start w:val="1"/>
+      <w:numFmt w:val="decimal"/>
+      <w:lvlText w:val="%2."/>
+      <w:lvlJc w:val="left"/>
+      <w:pPr>
+        <w:tabs>
+          <w:tab w:val="num" w:pos="1440"/>
+        </w:tabs>
+        <w:ind w:left="1440" w:hanging="360"/>
+      </w:pPr>
+    </w:lvl>
+    <w:lvl w:ilvl="2" w:tentative="1">
+      <w:start w:val="1"/>
+      <w:numFmt w:val="decimal"/>
+      <w:lvlText w:val="%3."/>
+      <w:lvlJc w:val="left"/>
+      <w:pPr>
+        <w:tabs>
+          <w:tab w:val="num" w:pos="2160"/>
+        </w:tabs>
+        <w:ind w:left="2160" w:hanging="360"/>
+      </w:pPr>
+    </w:lvl>
+    <w:lvl w:ilvl="3" w:tentative="1">
+      <w:start w:val="1"/>
+      <w:numFmt w:val="decimal"/>
+      <w:lvlText w:val="%4."/>
+      <w:lvlJc w:val="left"/>
+      <w:pPr>
+        <w:tabs>
+          <w:tab w:val="num" w:pos="2880"/>
+        </w:tabs>
+        <w:ind w:left="2880" w:hanging="360"/>
+      </w:pPr>
+    </w:lvl>
+    <w:lvl w:ilvl="4" w:tentative="1">
+      <w:start w:val="1"/>
+      <w:numFmt w:val="decimal"/>
+      <w:lvlText w:val="%5."/>
+      <w:lvlJc w:val="left"/>
+      <w:pPr>
+        <w:tabs>
+          <w:tab w:val="num" w:pos="3600"/>
+        </w:tabs>
+        <w:ind w:left="3600" w:hanging="360"/>
+      </w:pPr>
+    </w:lvl>
+    <w:lvl w:ilvl="5" w:tentative="1">
+      <w:start w:val="1"/>
+      <w:numFmt w:val="decimal"/>
+      <w:lvlText w:val="%6."/>
+      <w:lvlJc w:val="left"/>
+      <w:pPr>
+        <w:tabs>
+          <w:tab w:val="num" w:pos="4320"/>
+        </w:tabs>
+        <w:ind w:left="4320" w:hanging="360"/>
+      </w:pPr>
+    </w:lvl>
+    <w:lvl w:ilvl="6" w:tentative="1">
+      <w:start w:val="1"/>
+      <w:numFmt w:val="decimal"/>
+      <w:lvlText w:val="%7."/>
+      <w:lvlJc w:val="left"/>
+      <w:pPr>
+        <w:tabs>
+          <w:tab w:val="num" w:pos="5040"/>
+        </w:tabs>
+        <w:ind w:left="5040" w:hanging="360"/>
+      </w:pPr>
+    </w:lvl>
+    <w:lvl w:ilvl="7" w:tentative="1">
+      <w:start w:val="1"/>
+      <w:numFmt w:val="decimal"/>
+      <w:lvlText w:val="%8."/>
+      <w:lvlJc w:val="left"/>
+      <w:pPr>
+        <w:tabs>
+          <w:tab w:val="num" w:pos="5760"/>
+        </w:tabs>
+        <w:ind w:left="5760" w:hanging="360"/>
+      </w:pPr>
+    </w:lvl>
+    <w:lvl w:ilvl="8" w:tentative="1">
+      <w:start w:val="1"/>
+      <w:numFmt w:val="decimal"/>
+      <w:lvlText w:val="%9."/>
+      <w:lvlJc w:val="left"/>
+      <w:pPr>
+        <w:tabs>
+          <w:tab w:val="num" w:pos="6480"/>
+        </w:tabs>
+        <w:ind w:left="6480" w:hanging="360"/>
+      </w:pPr>
+    </w:lvl>
+  </w:abstractNum>
+  <w:abstractNum w:abstractNumId="15" w15:restartNumberingAfterBreak="0">
+    <w:nsid w:val="191B49F5"/>
+    <w:multiLevelType w:val="multilevel"/>
+    <w:tmpl w:val="FF700E6E"/>
+    <w:lvl w:ilvl="0">
+      <w:start w:val="1"/>
+      <w:numFmt w:val="bullet"/>
+      <w:lvlText w:val=""/>
+      <w:lvlJc w:val="left"/>
+      <w:pPr>
+        <w:tabs>
+          <w:tab w:val="num" w:pos="720"/>
+        </w:tabs>
+        <w:ind w:left="720" w:hanging="360"/>
+      </w:pPr>
+      <w:rPr>
+        <w:rFonts w:ascii="Symbol" w:hAnsi="Symbol" w:hint="default"/>
+        <w:sz w:val="20"/>
+      </w:rPr>
+    </w:lvl>
+    <w:lvl w:ilvl="1" w:tentative="1">
+      <w:start w:val="1"/>
+      <w:numFmt w:val="bullet"/>
+      <w:lvlText w:val="o"/>
+      <w:lvlJc w:val="left"/>
+      <w:pPr>
+        <w:tabs>
+          <w:tab w:val="num" w:pos="1440"/>
+        </w:tabs>
+        <w:ind w:left="1440" w:hanging="360"/>
+      </w:pPr>
+      <w:rPr>
+        <w:rFonts w:ascii="Courier New" w:hAnsi="Courier New" w:hint="default"/>
+        <w:sz w:val="20"/>
+      </w:rPr>
+    </w:lvl>
+    <w:lvl w:ilvl="2" w:tentative="1">
+      <w:start w:val="1"/>
+      <w:numFmt w:val="bullet"/>
+      <w:lvlText w:val=""/>
+      <w:lvlJc w:val="left"/>
+      <w:pPr>
+        <w:tabs>
+          <w:tab w:val="num" w:pos="2160"/>
+        </w:tabs>
+        <w:ind w:left="2160" w:hanging="360"/>
+      </w:pPr>
+      <w:rPr>
+        <w:rFonts w:ascii="Wingdings" w:hAnsi="Wingdings" w:hint="default"/>
+        <w:sz w:val="20"/>
+      </w:rPr>
+    </w:lvl>
+    <w:lvl w:ilvl="3" w:tentative="1">
+      <w:start w:val="1"/>
+      <w:numFmt w:val="bullet"/>
+      <w:lvlText w:val=""/>
+      <w:lvlJc w:val="left"/>
+      <w:pPr>
+        <w:tabs>
+          <w:tab w:val="num" w:pos="2880"/>
+        </w:tabs>
+        <w:ind w:left="2880" w:hanging="360"/>
+      </w:pPr>
+      <w:rPr>
+        <w:rFonts w:ascii="Wingdings" w:hAnsi="Wingdings" w:hint="default"/>
+        <w:sz w:val="20"/>
+      </w:rPr>
+    </w:lvl>
+    <w:lvl w:ilvl="4" w:tentative="1">
+      <w:start w:val="1"/>
+      <w:numFmt w:val="bullet"/>
+      <w:lvlText w:val=""/>
+      <w:lvlJc w:val="left"/>
+      <w:pPr>
+        <w:tabs>
+          <w:tab w:val="num" w:pos="3600"/>
+        </w:tabs>
+        <w:ind w:left="3600" w:hanging="360"/>
+      </w:pPr>
+      <w:rPr>
+        <w:rFonts w:ascii="Wingdings" w:hAnsi="Wingdings" w:hint="default"/>
+        <w:sz w:val="20"/>
+      </w:rPr>
+    </w:lvl>
+    <w:lvl w:ilvl="5" w:tentative="1">
+      <w:start w:val="1"/>
+      <w:numFmt w:val="bullet"/>
+      <w:lvlText w:val=""/>
+      <w:lvlJc w:val="left"/>
+      <w:pPr>
+        <w:tabs>
+          <w:tab w:val="num" w:pos="4320"/>
+        </w:tabs>
+        <w:ind w:left="4320" w:hanging="360"/>
+      </w:pPr>
+      <w:rPr>
+        <w:rFonts w:ascii="Wingdings" w:hAnsi="Wingdings" w:hint="default"/>
+        <w:sz w:val="20"/>
+      </w:rPr>
+    </w:lvl>
+    <w:lvl w:ilvl="6" w:tentative="1">
+      <w:start w:val="1"/>
+      <w:numFmt w:val="bullet"/>
+      <w:lvlText w:val=""/>
+      <w:lvlJc w:val="left"/>
+      <w:pPr>
+        <w:tabs>
+          <w:tab w:val="num" w:pos="5040"/>
+        </w:tabs>
+        <w:ind w:left="5040" w:hanging="360"/>
+      </w:pPr>
+      <w:rPr>
+        <w:rFonts w:ascii="Wingdings" w:hAnsi="Wingdings" w:hint="default"/>
+        <w:sz w:val="20"/>
+      </w:rPr>
+    </w:lvl>
+    <w:lvl w:ilvl="7" w:tentative="1">
+      <w:start w:val="1"/>
+      <w:numFmt w:val="bullet"/>
+      <w:lvlText w:val=""/>
+      <w:lvlJc w:val="left"/>
+      <w:pPr>
+        <w:tabs>
+          <w:tab w:val="num" w:pos="5760"/>
+        </w:tabs>
+        <w:ind w:left="5760" w:hanging="360"/>
+      </w:pPr>
+      <w:rPr>
+        <w:rFonts w:ascii="Wingdings" w:hAnsi="Wingdings" w:hint="default"/>
+        <w:sz w:val="20"/>
+      </w:rPr>
+    </w:lvl>
+    <w:lvl w:ilvl="8" w:tentative="1">
+      <w:start w:val="1"/>
+      <w:numFmt w:val="bullet"/>
+      <w:lvlText w:val=""/>
+      <w:lvlJc w:val="left"/>
+      <w:pPr>
+        <w:tabs>
+          <w:tab w:val="num" w:pos="6480"/>
+        </w:tabs>
+        <w:ind w:left="6480" w:hanging="360"/>
+      </w:pPr>
+      <w:rPr>
+        <w:rFonts w:ascii="Wingdings" w:hAnsi="Wingdings" w:hint="default"/>
+        <w:sz w:val="20"/>
+      </w:rPr>
+    </w:lvl>
+  </w:abstractNum>
+  <w:abstractNum w:abstractNumId="16" w15:restartNumberingAfterBreak="0">
+    <w:nsid w:val="449F3FBC"/>
+    <w:multiLevelType w:val="multilevel"/>
+    <w:tmpl w:val="AFE6A3C2"/>
+    <w:lvl w:ilvl="0">
+      <w:start w:val="1"/>
+      <w:numFmt w:val="bullet"/>
+      <w:lvlText w:val=""/>
+      <w:lvlJc w:val="left"/>
+      <w:pPr>
+        <w:tabs>
+          <w:tab w:val="num" w:pos="720"/>
+        </w:tabs>
+        <w:ind w:left="720" w:hanging="360"/>
+      </w:pPr>
+      <w:rPr>
+        <w:rFonts w:ascii="Symbol" w:hAnsi="Symbol" w:hint="default"/>
+        <w:sz w:val="20"/>
+      </w:rPr>
+    </w:lvl>
+    <w:lvl w:ilvl="1" w:tentative="1">
+      <w:start w:val="1"/>
+      <w:numFmt w:val="bullet"/>
+      <w:lvlText w:val="o"/>
+      <w:lvlJc w:val="left"/>
+      <w:pPr>
+        <w:tabs>
+          <w:tab w:val="num" w:pos="1440"/>
+        </w:tabs>
+        <w:ind w:left="1440" w:hanging="360"/>
+      </w:pPr>
+      <w:rPr>
+        <w:rFonts w:ascii="Courier New" w:hAnsi="Courier New" w:hint="default"/>
+        <w:sz w:val="20"/>
+      </w:rPr>
+    </w:lvl>
+    <w:lvl w:ilvl="2" w:tentative="1">
+      <w:start w:val="1"/>
+      <w:numFmt w:val="bullet"/>
+      <w:lvlText w:val=""/>
+      <w:lvlJc w:val="left"/>
+      <w:pPr>
+        <w:tabs>
+          <w:tab w:val="num" w:pos="2160"/>
+        </w:tabs>
+        <w:ind w:left="2160" w:hanging="360"/>
+      </w:pPr>
+      <w:rPr>
+        <w:rFonts w:ascii="Wingdings" w:hAnsi="Wingdings" w:hint="default"/>
+        <w:sz w:val="20"/>
+      </w:rPr>
+    </w:lvl>
+    <w:lvl w:ilvl="3" w:tentative="1">
+      <w:start w:val="1"/>
+      <w:numFmt w:val="bullet"/>
+      <w:lvlText w:val=""/>
+      <w:lvlJc w:val="left"/>
+      <w:pPr>
+        <w:tabs>
+          <w:tab w:val="num" w:pos="2880"/>
+        </w:tabs>
+        <w:ind w:left="2880" w:hanging="360"/>
+      </w:pPr>
+      <w:rPr>
+        <w:rFonts w:ascii="Wingdings" w:hAnsi="Wingdings" w:hint="default"/>
+        <w:sz w:val="20"/>
+      </w:rPr>
+    </w:lvl>
+    <w:lvl w:ilvl="4" w:tentative="1">
+      <w:start w:val="1"/>
+      <w:numFmt w:val="bullet"/>
+      <w:lvlText w:val=""/>
+      <w:lvlJc w:val="left"/>
+      <w:pPr>
+        <w:tabs>
+          <w:tab w:val="num" w:pos="3600"/>
+        </w:tabs>
+        <w:ind w:left="3600" w:hanging="360"/>
+      </w:pPr>
+      <w:rPr>
+        <w:rFonts w:ascii="Wingdings" w:hAnsi="Wingdings" w:hint="default"/>
+        <w:sz w:val="20"/>
+      </w:rPr>
+    </w:lvl>
+    <w:lvl w:ilvl="5" w:tentative="1">
+      <w:start w:val="1"/>
+      <w:numFmt w:val="bullet"/>
+      <w:lvlText w:val=""/>
+      <w:lvlJc w:val="left"/>
+      <w:pPr>
+        <w:tabs>
+          <w:tab w:val="num" w:pos="4320"/>
+        </w:tabs>
+        <w:ind w:left="4320" w:hanging="360"/>
+      </w:pPr>
+      <w:rPr>
+        <w:rFonts w:ascii="Wingdings" w:hAnsi="Wingdings" w:hint="default"/>
+        <w:sz w:val="20"/>
+      </w:rPr>
+    </w:lvl>
+    <w:lvl w:ilvl="6" w:tentative="1">
+      <w:start w:val="1"/>
+      <w:numFmt w:val="bullet"/>
+      <w:lvlText w:val=""/>
+      <w:lvlJc w:val="left"/>
+      <w:pPr>
+        <w:tabs>
+          <w:tab w:val="num" w:pos="5040"/>
+        </w:tabs>
+        <w:ind w:left="5040" w:hanging="360"/>
+      </w:pPr>
+      <w:rPr>
+        <w:rFonts w:ascii="Wingdings" w:hAnsi="Wingdings" w:hint="default"/>
+        <w:sz w:val="20"/>
+      </w:rPr>
+    </w:lvl>
+    <w:lvl w:ilvl="7" w:tentative="1">
+      <w:start w:val="1"/>
+      <w:numFmt w:val="bullet"/>
+      <w:lvlText w:val=""/>
+      <w:lvlJc w:val="left"/>
+      <w:pPr>
+        <w:tabs>
+          <w:tab w:val="num" w:pos="5760"/>
+        </w:tabs>
+        <w:ind w:left="5760" w:hanging="360"/>
+      </w:pPr>
+      <w:rPr>
+        <w:rFonts w:ascii="Wingdings" w:hAnsi="Wingdings" w:hint="default"/>
+        <w:sz w:val="20"/>
+      </w:rPr>
+    </w:lvl>
+    <w:lvl w:ilvl="8" w:tentative="1">
+      <w:start w:val="1"/>
+      <w:numFmt w:val="bullet"/>
+      <w:lvlText w:val=""/>
+      <w:lvlJc w:val="left"/>
+      <w:pPr>
+        <w:tabs>
+          <w:tab w:val="num" w:pos="6480"/>
+        </w:tabs>
+        <w:ind w:left="6480" w:hanging="360"/>
+      </w:pPr>
+      <w:rPr>
+        <w:rFonts w:ascii="Wingdings" w:hAnsi="Wingdings" w:hint="default"/>
+        <w:sz w:val="20"/>
+      </w:rPr>
+    </w:lvl>
+  </w:abstractNum>
+  <w:abstractNum w:abstractNumId="17" w15:restartNumberingAfterBreak="0">
+    <w:nsid w:val="4B442A2D"/>
+    <w:multiLevelType w:val="multilevel"/>
+    <w:tmpl w:val="6388F42A"/>
+    <w:lvl w:ilvl="0">
+      <w:start w:val="1"/>
+      <w:numFmt w:val="bullet"/>
+      <w:lvlText w:val=""/>
+      <w:lvlJc w:val="left"/>
+      <w:pPr>
+        <w:tabs>
+          <w:tab w:val="num" w:pos="720"/>
+        </w:tabs>
+        <w:ind w:left="720" w:hanging="360"/>
+      </w:pPr>
+      <w:rPr>
+        <w:rFonts w:ascii="Symbol" w:hAnsi="Symbol" w:hint="default"/>
+        <w:sz w:val="20"/>
+      </w:rPr>
+    </w:lvl>
+    <w:lvl w:ilvl="1" w:tentative="1">
+      <w:start w:val="1"/>
+      <w:numFmt w:val="bullet"/>
+      <w:lvlText w:val="o"/>
+      <w:lvlJc w:val="left"/>
+      <w:pPr>
+        <w:tabs>
+          <w:tab w:val="num" w:pos="1440"/>
+        </w:tabs>
+        <w:ind w:left="1440" w:hanging="360"/>
+      </w:pPr>
+      <w:rPr>
+        <w:rFonts w:ascii="Courier New" w:hAnsi="Courier New" w:hint="default"/>
+        <w:sz w:val="20"/>
+      </w:rPr>
+    </w:lvl>
+    <w:lvl w:ilvl="2" w:tentative="1">
+      <w:start w:val="1"/>
+      <w:numFmt w:val="bullet"/>
+      <w:lvlText w:val=""/>
+      <w:lvlJc w:val="left"/>
+      <w:pPr>
+        <w:tabs>
+          <w:tab w:val="num" w:pos="2160"/>
+        </w:tabs>
+        <w:ind w:left="2160" w:hanging="360"/>
+      </w:pPr>
+      <w:rPr>
+        <w:rFonts w:ascii="Wingdings" w:hAnsi="Wingdings" w:hint="default"/>
+        <w:sz w:val="20"/>
+      </w:rPr>
+    </w:lvl>
+    <w:lvl w:ilvl="3" w:tentative="1">
+      <w:start w:val="1"/>
+      <w:numFmt w:val="bullet"/>
+      <w:lvlText w:val=""/>
+      <w:lvlJc w:val="left"/>
+      <w:pPr>
+        <w:tabs>
+          <w:tab w:val="num" w:pos="2880"/>
+        </w:tabs>
+        <w:ind w:left="2880" w:hanging="360"/>
+      </w:pPr>
+      <w:rPr>
+        <w:rFonts w:ascii="Wingdings" w:hAnsi="Wingdings" w:hint="default"/>
+        <w:sz w:val="20"/>
+      </w:rPr>
+    </w:lvl>
+    <w:lvl w:ilvl="4" w:tentative="1">
+      <w:start w:val="1"/>
+      <w:numFmt w:val="bullet"/>
+      <w:lvlText w:val=""/>
+      <w:lvlJc w:val="left"/>
+      <w:pPr>
+        <w:tabs>
+          <w:tab w:val="num" w:pos="3600"/>
+        </w:tabs>
+        <w:ind w:left="3600" w:hanging="360"/>
+      </w:pPr>
+      <w:rPr>
+        <w:rFonts w:ascii="Wingdings" w:hAnsi="Wingdings" w:hint="default"/>
+        <w:sz w:val="20"/>
+      </w:rPr>
+    </w:lvl>
+    <w:lvl w:ilvl="5" w:tentative="1">
+      <w:start w:val="1"/>
+      <w:numFmt w:val="bullet"/>
+      <w:lvlText w:val=""/>
+      <w:lvlJc w:val="left"/>
+      <w:pPr>
+        <w:tabs>
+          <w:tab w:val="num" w:pos="4320"/>
+        </w:tabs>
+        <w:ind w:left="4320" w:hanging="360"/>
+      </w:pPr>
+      <w:rPr>
+        <w:rFonts w:ascii="Wingdings" w:hAnsi="Wingdings" w:hint="default"/>
+        <w:sz w:val="20"/>
+      </w:rPr>
+    </w:lvl>
+    <w:lvl w:ilvl="6" w:tentative="1">
+      <w:start w:val="1"/>
+      <w:numFmt w:val="bullet"/>
+      <w:lvlText w:val=""/>
+      <w:lvlJc w:val="left"/>
+      <w:pPr>
+        <w:tabs>
+          <w:tab w:val="num" w:pos="5040"/>
+        </w:tabs>
+        <w:ind w:left="5040" w:hanging="360"/>
+      </w:pPr>
+      <w:rPr>
+        <w:rFonts w:ascii="Wingdings" w:hAnsi="Wingdings" w:hint="default"/>
+        <w:sz w:val="20"/>
+      </w:rPr>
+    </w:lvl>
+    <w:lvl w:ilvl="7" w:tentative="1">
+      <w:start w:val="1"/>
+      <w:numFmt w:val="bullet"/>
+      <w:lvlText w:val=""/>
+      <w:lvlJc w:val="left"/>
+      <w:pPr>
+        <w:tabs>
+          <w:tab w:val="num" w:pos="5760"/>
+        </w:tabs>
+        <w:ind w:left="5760" w:hanging="360"/>
+      </w:pPr>
+      <w:rPr>
+        <w:rFonts w:ascii="Wingdings" w:hAnsi="Wingdings" w:hint="default"/>
+        <w:sz w:val="20"/>
+      </w:rPr>
+    </w:lvl>
+    <w:lvl w:ilvl="8" w:tentative="1">
+      <w:start w:val="1"/>
+      <w:numFmt w:val="bullet"/>
+      <w:lvlText w:val=""/>
+      <w:lvlJc w:val="left"/>
+      <w:pPr>
+        <w:tabs>
+          <w:tab w:val="num" w:pos="6480"/>
+        </w:tabs>
+        <w:ind w:left="6480" w:hanging="360"/>
+      </w:pPr>
+      <w:rPr>
+        <w:rFonts w:ascii="Wingdings" w:hAnsi="Wingdings" w:hint="default"/>
+        <w:sz w:val="20"/>
+      </w:rPr>
+    </w:lvl>
+  </w:abstractNum>
+  <w:abstractNum w:abstractNumId="18" w15:restartNumberingAfterBreak="0">
+    <w:nsid w:val="4D77074D"/>
+    <w:multiLevelType w:val="multilevel"/>
+    <w:tmpl w:val="AFEA506A"/>
+    <w:lvl w:ilvl="0">
+      <w:start w:val="1"/>
+      <w:numFmt w:val="bullet"/>
+      <w:lvlText w:val=""/>
+      <w:lvlJc w:val="left"/>
+      <w:pPr>
+        <w:tabs>
+          <w:tab w:val="num" w:pos="720"/>
+        </w:tabs>
+        <w:ind w:left="720" w:hanging="360"/>
+      </w:pPr>
+      <w:rPr>
+        <w:rFonts w:ascii="Symbol" w:hAnsi="Symbol" w:hint="default"/>
+        <w:sz w:val="20"/>
+      </w:rPr>
+    </w:lvl>
+    <w:lvl w:ilvl="1" w:tentative="1">
+      <w:start w:val="1"/>
+      <w:numFmt w:val="bullet"/>
+      <w:lvlText w:val="o"/>
+      <w:lvlJc w:val="left"/>
+      <w:pPr>
+        <w:tabs>
+          <w:tab w:val="num" w:pos="1440"/>
+        </w:tabs>
+        <w:ind w:left="1440" w:hanging="360"/>
+      </w:pPr>
+      <w:rPr>
+        <w:rFonts w:ascii="Courier New" w:hAnsi="Courier New" w:hint="default"/>
+        <w:sz w:val="20"/>
+      </w:rPr>
+    </w:lvl>
+    <w:lvl w:ilvl="2" w:tentative="1">
+      <w:start w:val="1"/>
+      <w:numFmt w:val="bullet"/>
+      <w:lvlText w:val=""/>
+      <w:lvlJc w:val="left"/>
+      <w:pPr>
+        <w:tabs>
+          <w:tab w:val="num" w:pos="2160"/>
+        </w:tabs>
+        <w:ind w:left="2160" w:hanging="360"/>
+      </w:pPr>
+      <w:rPr>
+        <w:rFonts w:ascii="Wingdings" w:hAnsi="Wingdings" w:hint="default"/>
+        <w:sz w:val="20"/>
+      </w:rPr>
+    </w:lvl>
+    <w:lvl w:ilvl="3" w:tentative="1">
+      <w:start w:val="1"/>
+      <w:numFmt w:val="bullet"/>
+      <w:lvlText w:val=""/>
+      <w:lvlJc w:val="left"/>
+      <w:pPr>
+        <w:tabs>
+          <w:tab w:val="num" w:pos="2880"/>
+        </w:tabs>
+        <w:ind w:left="2880" w:hanging="360"/>
+      </w:pPr>
+      <w:rPr>
+        <w:rFonts w:ascii="Wingdings" w:hAnsi="Wingdings" w:hint="default"/>
+        <w:sz w:val="20"/>
+      </w:rPr>
+    </w:lvl>
+    <w:lvl w:ilvl="4" w:tentative="1">
+      <w:start w:val="1"/>
+      <w:numFmt w:val="bullet"/>
+      <w:lvlText w:val=""/>
+      <w:lvlJc w:val="left"/>
+      <w:pPr>
+        <w:tabs>
+          <w:tab w:val="num" w:pos="3600"/>
+        </w:tabs>
+        <w:ind w:left="3600" w:hanging="360"/>
+      </w:pPr>
+      <w:rPr>
+        <w:rFonts w:ascii="Wingdings" w:hAnsi="Wingdings" w:hint="default"/>
+        <w:sz w:val="20"/>
+      </w:rPr>
+    </w:lvl>
+    <w:lvl w:ilvl="5" w:tentative="1">
+      <w:start w:val="1"/>
+      <w:numFmt w:val="bullet"/>
+      <w:lvlText w:val=""/>
+      <w:lvlJc w:val="left"/>
+      <w:pPr>
+        <w:tabs>
+          <w:tab w:val="num" w:pos="4320"/>
+        </w:tabs>
+        <w:ind w:left="4320" w:hanging="360"/>
+      </w:pPr>
+      <w:rPr>
+        <w:rFonts w:ascii="Wingdings" w:hAnsi="Wingdings" w:hint="default"/>
+        <w:sz w:val="20"/>
+      </w:rPr>
+    </w:lvl>
+    <w:lvl w:ilvl="6" w:tentative="1">
+      <w:start w:val="1"/>
+      <w:numFmt w:val="bullet"/>
+      <w:lvlText w:val=""/>
+      <w:lvlJc w:val="left"/>
+      <w:pPr>
+        <w:tabs>
+          <w:tab w:val="num" w:pos="5040"/>
+        </w:tabs>
+        <w:ind w:left="5040" w:hanging="360"/>
+      </w:pPr>
+      <w:rPr>
+        <w:rFonts w:ascii="Wingdings" w:hAnsi="Wingdings" w:hint="default"/>
+        <w:sz w:val="20"/>
+      </w:rPr>
+    </w:lvl>
+    <w:lvl w:ilvl="7" w:tentative="1">
+      <w:start w:val="1"/>
+      <w:numFmt w:val="bullet"/>
+      <w:lvlText w:val=""/>
+      <w:lvlJc w:val="left"/>
+      <w:pPr>
+        <w:tabs>
+          <w:tab w:val="num" w:pos="5760"/>
+        </w:tabs>
+        <w:ind w:left="5760" w:hanging="360"/>
+      </w:pPr>
+      <w:rPr>
+        <w:rFonts w:ascii="Wingdings" w:hAnsi="Wingdings" w:hint="default"/>
+        <w:sz w:val="20"/>
+      </w:rPr>
+    </w:lvl>
+    <w:lvl w:ilvl="8" w:tentative="1">
+      <w:start w:val="1"/>
+      <w:numFmt w:val="bullet"/>
+      <w:lvlText w:val=""/>
+      <w:lvlJc w:val="left"/>
+      <w:pPr>
+        <w:tabs>
+          <w:tab w:val="num" w:pos="6480"/>
+        </w:tabs>
+        <w:ind w:left="6480" w:hanging="360"/>
+      </w:pPr>
+      <w:rPr>
+        <w:rFonts w:ascii="Wingdings" w:hAnsi="Wingdings" w:hint="default"/>
+        <w:sz w:val="20"/>
+      </w:rPr>
+    </w:lvl>
+  </w:abstractNum>
+  <w:abstractNum w:abstractNumId="19" w15:restartNumberingAfterBreak="0">
+    <w:nsid w:val="58BE48B4"/>
+    <w:multiLevelType w:val="multilevel"/>
+    <w:tmpl w:val="DA94E1F2"/>
+    <w:lvl w:ilvl="0">
+      <w:start w:val="1"/>
+      <w:numFmt w:val="decimal"/>
+      <w:lvlText w:val="%1."/>
+      <w:lvlJc w:val="left"/>
+      <w:pPr>
+        <w:tabs>
+          <w:tab w:val="num" w:pos="720"/>
+        </w:tabs>
+        <w:ind w:left="720" w:hanging="360"/>
+      </w:pPr>
+    </w:lvl>
+    <w:lvl w:ilvl="1" w:tentative="1">
+      <w:start w:val="1"/>
+      <w:numFmt w:val="decimal"/>
+      <w:lvlText w:val="%2."/>
+      <w:lvlJc w:val="left"/>
+      <w:pPr>
+        <w:tabs>
+          <w:tab w:val="num" w:pos="1440"/>
+        </w:tabs>
+        <w:ind w:left="1440" w:hanging="360"/>
+      </w:pPr>
+    </w:lvl>
+    <w:lvl w:ilvl="2" w:tentative="1">
+      <w:start w:val="1"/>
+      <w:numFmt w:val="decimal"/>
+      <w:lvlText w:val="%3."/>
+      <w:lvlJc w:val="left"/>
+      <w:pPr>
+        <w:tabs>
+          <w:tab w:val="num" w:pos="2160"/>
+        </w:tabs>
+        <w:ind w:left="2160" w:hanging="360"/>
+      </w:pPr>
+    </w:lvl>
+    <w:lvl w:ilvl="3" w:tentative="1">
+      <w:start w:val="1"/>
+      <w:numFmt w:val="decimal"/>
+      <w:lvlText w:val="%4."/>
+      <w:lvlJc w:val="left"/>
+      <w:pPr>
+        <w:tabs>
+          <w:tab w:val="num" w:pos="2880"/>
+        </w:tabs>
+        <w:ind w:left="2880" w:hanging="360"/>
+      </w:pPr>
+    </w:lvl>
+    <w:lvl w:ilvl="4" w:tentative="1">
+      <w:start w:val="1"/>
+      <w:numFmt w:val="decimal"/>
+      <w:lvlText w:val="%5."/>
+      <w:lvlJc w:val="left"/>
+      <w:pPr>
+        <w:tabs>
+          <w:tab w:val="num" w:pos="3600"/>
+        </w:tabs>
+        <w:ind w:left="3600" w:hanging="360"/>
+      </w:pPr>
+    </w:lvl>
+    <w:lvl w:ilvl="5" w:tentative="1">
+      <w:start w:val="1"/>
+      <w:numFmt w:val="decimal"/>
+      <w:lvlText w:val="%6."/>
+      <w:lvlJc w:val="left"/>
+      <w:pPr>
+        <w:tabs>
+          <w:tab w:val="num" w:pos="4320"/>
+        </w:tabs>
+        <w:ind w:left="4320" w:hanging="360"/>
+      </w:pPr>
+    </w:lvl>
+    <w:lvl w:ilvl="6" w:tentative="1">
+      <w:start w:val="1"/>
+      <w:numFmt w:val="decimal"/>
+      <w:lvlText w:val="%7."/>
+      <w:lvlJc w:val="left"/>
+      <w:pPr>
+        <w:tabs>
+          <w:tab w:val="num" w:pos="5040"/>
+        </w:tabs>
+        <w:ind w:left="5040" w:hanging="360"/>
+      </w:pPr>
+    </w:lvl>
+    <w:lvl w:ilvl="7" w:tentative="1">
+      <w:start w:val="1"/>
+      <w:numFmt w:val="decimal"/>
+      <w:lvlText w:val="%8."/>
+      <w:lvlJc w:val="left"/>
+      <w:pPr>
+        <w:tabs>
+          <w:tab w:val="num" w:pos="5760"/>
+        </w:tabs>
+        <w:ind w:left="5760" w:hanging="360"/>
+      </w:pPr>
+    </w:lvl>
+    <w:lvl w:ilvl="8" w:tentative="1">
+      <w:start w:val="1"/>
+      <w:numFmt w:val="decimal"/>
+      <w:lvlText w:val="%9."/>
+      <w:lvlJc w:val="left"/>
+      <w:pPr>
+        <w:tabs>
+          <w:tab w:val="num" w:pos="6480"/>
+        </w:tabs>
+        <w:ind w:left="6480" w:hanging="360"/>
+      </w:pPr>
+    </w:lvl>
+  </w:abstractNum>
+  <w:abstractNum w:abstractNumId="20" w15:restartNumberingAfterBreak="0">
+    <w:nsid w:val="5A10698C"/>
+    <w:multiLevelType w:val="multilevel"/>
+    <w:tmpl w:val="C14C1CDC"/>
+    <w:lvl w:ilvl="0">
+      <w:start w:val="1"/>
+      <w:numFmt w:val="decimal"/>
+      <w:lvlText w:val="%1."/>
+      <w:lvlJc w:val="left"/>
+      <w:pPr>
+        <w:tabs>
+          <w:tab w:val="num" w:pos="720"/>
+        </w:tabs>
+        <w:ind w:left="720" w:hanging="360"/>
+      </w:pPr>
+    </w:lvl>
+    <w:lvl w:ilvl="1" w:tentative="1">
+      <w:start w:val="1"/>
+      <w:numFmt w:val="decimal"/>
+      <w:lvlText w:val="%2."/>
+      <w:lvlJc w:val="left"/>
+      <w:pPr>
+        <w:tabs>
+          <w:tab w:val="num" w:pos="1440"/>
+        </w:tabs>
+        <w:ind w:left="1440" w:hanging="360"/>
+      </w:pPr>
+    </w:lvl>
+    <w:lvl w:ilvl="2" w:tentative="1">
+      <w:start w:val="1"/>
+      <w:numFmt w:val="decimal"/>
+      <w:lvlText w:val="%3."/>
+      <w:lvlJc w:val="left"/>
+      <w:pPr>
+        <w:tabs>
+          <w:tab w:val="num" w:pos="2160"/>
+        </w:tabs>
+        <w:ind w:left="2160" w:hanging="360"/>
+      </w:pPr>
+    </w:lvl>
+    <w:lvl w:ilvl="3" w:tentative="1">
+      <w:start w:val="1"/>
+      <w:numFmt w:val="decimal"/>
+      <w:lvlText w:val="%4."/>
+      <w:lvlJc w:val="left"/>
+      <w:pPr>
+        <w:tabs>
+          <w:tab w:val="num" w:pos="2880"/>
+        </w:tabs>
+        <w:ind w:left="2880" w:hanging="360"/>
+      </w:pPr>
+    </w:lvl>
+    <w:lvl w:ilvl="4" w:tentative="1">
+      <w:start w:val="1"/>
+      <w:numFmt w:val="decimal"/>
+      <w:lvlText w:val="%5."/>
+      <w:lvlJc w:val="left"/>
+      <w:pPr>
+        <w:tabs>
+          <w:tab w:val="num" w:pos="3600"/>
+        </w:tabs>
+        <w:ind w:left="3600" w:hanging="360"/>
+      </w:pPr>
+    </w:lvl>
+    <w:lvl w:ilvl="5" w:tentative="1">
+      <w:start w:val="1"/>
+      <w:numFmt w:val="decimal"/>
+      <w:lvlText w:val="%6."/>
+      <w:lvlJc w:val="left"/>
+      <w:pPr>
+        <w:tabs>
+          <w:tab w:val="num" w:pos="4320"/>
+        </w:tabs>
+        <w:ind w:left="4320" w:hanging="360"/>
+      </w:pPr>
+    </w:lvl>
+    <w:lvl w:ilvl="6" w:tentative="1">
+      <w:start w:val="1"/>
+      <w:numFmt w:val="decimal"/>
+      <w:lvlText w:val="%7."/>
+      <w:lvlJc w:val="left"/>
+      <w:pPr>
+        <w:tabs>
+          <w:tab w:val="num" w:pos="5040"/>
+        </w:tabs>
+        <w:ind w:left="5040" w:hanging="360"/>
+      </w:pPr>
+    </w:lvl>
+    <w:lvl w:ilvl="7" w:tentative="1">
+      <w:start w:val="1"/>
+      <w:numFmt w:val="decimal"/>
+      <w:lvlText w:val="%8."/>
+      <w:lvlJc w:val="left"/>
+      <w:pPr>
+        <w:tabs>
+          <w:tab w:val="num" w:pos="5760"/>
+        </w:tabs>
+        <w:ind w:left="5760" w:hanging="360"/>
+      </w:pPr>
+    </w:lvl>
+    <w:lvl w:ilvl="8" w:tentative="1">
+      <w:start w:val="1"/>
+      <w:numFmt w:val="decimal"/>
+      <w:lvlText w:val="%9."/>
+      <w:lvlJc w:val="left"/>
+      <w:pPr>
+        <w:tabs>
+          <w:tab w:val="num" w:pos="6480"/>
+        </w:tabs>
+        <w:ind w:left="6480" w:hanging="360"/>
+      </w:pPr>
+    </w:lvl>
+  </w:abstractNum>
+  <w:abstractNum w:abstractNumId="21" w15:restartNumberingAfterBreak="0">
     <w:nsid w:val="727D6444"/>
     <w:multiLevelType w:val="hybridMultilevel"/>
     <w:tmpl w:val="2D020310"/>
@@ -1475,7 +3916,7 @@
       </w:pPr>
     </w:lvl>
   </w:abstractNum>
-  <w:abstractNum w:abstractNumId="11" w15:restartNumberingAfterBreak="0">
+  <w:abstractNum w:abstractNumId="22" w15:restartNumberingAfterBreak="0">
     <w:nsid w:val="79202077"/>
     <w:multiLevelType w:val="hybridMultilevel"/>
     <w:tmpl w:val="A7EEF606"/>
@@ -1592,19 +4033,52 @@
     <w:abstractNumId w:val="0"/>
   </w:num>
   <w:num w:numId="10" w16cid:durableId="251937596">
+    <w:abstractNumId w:val="13"/>
+  </w:num>
+  <w:num w:numId="11" w16cid:durableId="597566299">
+    <w:abstractNumId w:val="21"/>
+  </w:num>
+  <w:num w:numId="12" w16cid:durableId="523246745">
+    <w:abstractNumId w:val="22"/>
+  </w:num>
+  <w:num w:numId="13" w16cid:durableId="1237589475">
     <w:abstractNumId w:val="9"/>
   </w:num>
-  <w:num w:numId="11" w16cid:durableId="597566299">
+  <w:num w:numId="14" w16cid:durableId="1545866297">
+    <w:abstractNumId w:val="16"/>
+  </w:num>
+  <w:num w:numId="15" w16cid:durableId="323509223">
+    <w:abstractNumId w:val="12"/>
+  </w:num>
+  <w:num w:numId="16" w16cid:durableId="1776098674">
+    <w:abstractNumId w:val="11"/>
+  </w:num>
+  <w:num w:numId="17" w16cid:durableId="808061584">
+    <w:abstractNumId w:val="18"/>
+  </w:num>
+  <w:num w:numId="18" w16cid:durableId="974212835">
+    <w:abstractNumId w:val="17"/>
+  </w:num>
+  <w:num w:numId="19" w16cid:durableId="130950160">
+    <w:abstractNumId w:val="15"/>
+  </w:num>
+  <w:num w:numId="20" w16cid:durableId="899443512">
+    <w:abstractNumId w:val="20"/>
+  </w:num>
+  <w:num w:numId="21" w16cid:durableId="1257520565">
     <w:abstractNumId w:val="10"/>
   </w:num>
-  <w:num w:numId="12" w16cid:durableId="523246745">
-    <w:abstractNumId w:val="11"/>
+  <w:num w:numId="22" w16cid:durableId="1558666179">
+    <w:abstractNumId w:val="19"/>
+  </w:num>
+  <w:num w:numId="23" w16cid:durableId="118495931">
+    <w:abstractNumId w:val="14"/>
   </w:num>
 </w:numbering>
 </file>
 
 <file path=word/styles.xml><?xml version="1.0" encoding="utf-8"?>
-<w:styles xmlns:mc="http://schemas.openxmlformats.org/markup-compatibility/2006" xmlns:r="http://schemas.openxmlformats.org/officeDocument/2006/relationships" xmlns:w="http://schemas.openxmlformats.org/wordprocessingml/2006/main" xmlns:w14="http://schemas.microsoft.com/office/word/2010/wordml" xmlns:w15="http://schemas.microsoft.com/office/word/2012/wordml" xmlns:w16cex="http://schemas.microsoft.com/office/word/2018/wordml/cex" xmlns:w16cid="http://schemas.microsoft.com/office/word/2016/wordml/cid" xmlns:w16="http://schemas.microsoft.com/office/word/2018/wordml" xmlns:w16du="http://schemas.microsoft.com/office/word/2023/wordml/word16du" xmlns:w16sdtdh="http://schemas.microsoft.com/office/word/2020/wordml/sdtdatahash" xmlns:w16se="http://schemas.microsoft.com/office/word/2015/wordml/symex" mc:Ignorable="w14 w15 w16se w16cid w16 w16cex w16sdtdh w16du">
+<w:styles xmlns:mc="http://schemas.openxmlformats.org/markup-compatibility/2006" xmlns:r="http://schemas.openxmlformats.org/officeDocument/2006/relationships" xmlns:w="http://schemas.openxmlformats.org/wordprocessingml/2006/main" xmlns:w14="http://schemas.microsoft.com/office/word/2010/wordml" xmlns:w15="http://schemas.microsoft.com/office/word/2012/wordml" xmlns:w16cex="http://schemas.microsoft.com/office/word/2018/wordml/cex" xmlns:w16cid="http://schemas.microsoft.com/office/word/2016/wordml/cid" xmlns:w16="http://schemas.microsoft.com/office/word/2018/wordml" xmlns:w16du="http://schemas.microsoft.com/office/word/2023/wordml/word16du" xmlns:w16sdtdh="http://schemas.microsoft.com/office/word/2020/wordml/sdtdatahash" xmlns:w16sdtfl="http://schemas.microsoft.com/office/word/2024/wordml/sdtformatlock" xmlns:w16se="http://schemas.microsoft.com/office/word/2015/wordml/symex" mc:Ignorable="w14 w15 w16se w16cid w16 w16cex w16sdtdh w16sdtfl w16du">
   <w:docDefaults>
     <w:rPrDefault>
       <w:rPr>
@@ -2206,7 +4680,6 @@
   <w:style w:type="character" w:default="1" w:styleId="Fuentedeprrafopredeter">
     <w:name w:val="Default Paragraph Font"/>
     <w:uiPriority w:val="1"/>
-    <w:semiHidden/>
     <w:unhideWhenUsed/>
   </w:style>
   <w:style w:type="table" w:default="1" w:styleId="Tablanormal">
@@ -13004,6 +15477,36 @@
       <w:color w:val="0000FF" w:themeColor="hyperlink"/>
       <w:u w:val="single"/>
     </w:rPr>
+  </w:style>
+  <w:style w:type="paragraph" w:styleId="NormalWeb">
+    <w:name w:val="Normal (Web)"/>
+    <w:basedOn w:val="Normal"/>
+    <w:uiPriority w:val="99"/>
+    <w:semiHidden/>
+    <w:unhideWhenUsed/>
+    <w:rsid w:val="007947AF"/>
+    <w:pPr>
+      <w:spacing w:before="100" w:beforeAutospacing="1" w:after="100" w:afterAutospacing="1" w:line="240" w:lineRule="auto"/>
+    </w:pPr>
+    <w:rPr>
+      <w:rFonts w:ascii="Times New Roman" w:eastAsia="Times New Roman" w:hAnsi="Times New Roman" w:cs="Times New Roman"/>
+      <w:sz w:val="24"/>
+      <w:szCs w:val="24"/>
+      <w:lang w:val="es-CO" w:eastAsia="es-CO"/>
+    </w:rPr>
+  </w:style>
+  <w:style w:type="paragraph" w:styleId="TDC2">
+    <w:name w:val="toc 2"/>
+    <w:basedOn w:val="Normal"/>
+    <w:next w:val="Normal"/>
+    <w:autoRedefine/>
+    <w:uiPriority w:val="39"/>
+    <w:unhideWhenUsed/>
+    <w:rsid w:val="00A27AA7"/>
+    <w:pPr>
+      <w:spacing w:after="100"/>
+      <w:ind w:left="220"/>
+    </w:pPr>
   </w:style>
 </w:styles>
 </file>

</xml_diff>